<commit_message>
Chapter 1 working 2/3/25
</commit_message>
<xml_diff>
--- a/Lessons_and_Logs/Neural_Networks/Chapter_1/Notes/Chapter_1.docx
+++ b/Lessons_and_Logs/Neural_Networks/Chapter_1/Notes/Chapter_1.docx
@@ -47,14 +47,81 @@
         <w:t>py27_env\Scripts\activate</w:t>
       </w:r>
     </w:p>
+    <w:p>
+      <w:pPr>
+        <w:ind w:left="720"/>
+      </w:pPr>
+      <w:r>
+        <w:t>C:\Users\N5QC\Documents\Repositories\Python\Lessons_and_Logs\Neural_Networks</w:t>
+      </w:r>
+      <w:r>
+        <w:rPr>
+          <w:highlight w:val="green"/>
+        </w:rPr>
+        <w:t>&gt;</w:t>
+      </w:r>
+    </w:p>
+    <w:p>
+      <w:pPr>
+        <w:ind w:left="720"/>
+      </w:pPr>
+      <w:r>
+        <w:rPr>
+          <w:highlight w:val="green"/>
+        </w:rPr>
+        <w:t>py27_env\Scripts\activate</w:t>
+      </w:r>
+    </w:p>
     <w:p/>
     <w:p>
       <w:r>
-        <w:t>d</w:t>
+        <w:t>D</w:t>
       </w:r>
       <w:r>
         <w:t>eactivate</w:t>
       </w:r>
+    </w:p>
+    <w:p>
+      <w:pPr>
+        <w:ind w:left="720"/>
+      </w:pPr>
+      <w:r>
+        <w:t>C:\Users\N5QC\Documents\Repositories\Python\Lessons_and_Logs\Neural_Networks</w:t>
+      </w:r>
+      <w:r>
+        <w:rPr>
+          <w:highlight w:val="green"/>
+        </w:rPr>
+        <w:t>&gt;</w:t>
+      </w:r>
+    </w:p>
+    <w:p>
+      <w:pPr>
+        <w:ind w:left="720"/>
+      </w:pPr>
+      <w:r>
+        <w:rPr>
+          <w:highlight w:val="green"/>
+        </w:rPr>
+        <w:t>py27_env\Scripts\</w:t>
+      </w:r>
+      <w:r>
+        <w:rPr>
+          <w:highlight w:val="green"/>
+        </w:rPr>
+        <w:t>de</w:t>
+      </w:r>
+      <w:r>
+        <w:rPr>
+          <w:highlight w:val="green"/>
+        </w:rPr>
+        <w:t>activate</w:t>
+      </w:r>
+    </w:p>
+    <w:p>
+      <w:pPr>
+        <w:ind w:left="720"/>
+      </w:pPr>
     </w:p>
     <w:p/>
     <w:p/>
@@ -97,6 +164,9 @@
     <w:p/>
     <w:p>
       <w:r>
+        <w:rPr>
+          <w:noProof/>
+        </w:rPr>
         <w:drawing>
           <wp:inline distT="0" distB="0" distL="0" distR="0" wp14:anchorId="54AB8E8E" wp14:editId="37467686">
             <wp:extent cx="5943600" cy="1405255"/>
@@ -139,6 +209,9 @@
     <w:p/>
     <w:p>
       <w:r>
+        <w:rPr>
+          <w:noProof/>
+        </w:rPr>
         <w:drawing>
           <wp:inline distT="0" distB="0" distL="0" distR="0" wp14:anchorId="4B10504F" wp14:editId="7B7E6D1D">
             <wp:extent cx="5943600" cy="1815465"/>
@@ -188,6 +261,9 @@
     <w:p/>
     <w:p>
       <w:r>
+        <w:rPr>
+          <w:noProof/>
+        </w:rPr>
         <w:lastRenderedPageBreak/>
         <w:drawing>
           <wp:inline distT="0" distB="0" distL="0" distR="0" wp14:anchorId="4C07DEC8" wp14:editId="6D63D3B2">
@@ -289,7 +365,7 @@
     <w:p>
       <w:r>
         <w:pict w14:anchorId="7586EFC1">
-          <v:rect id="_x0000_i1061" style="width:0;height:1.5pt" o:hralign="center" o:hrstd="t" o:hr="t" fillcolor="#a0a0a0" stroked="f"/>
+          <v:rect id="_x0000_i1025" style="width:0;height:1.5pt" o:hralign="center" o:hrstd="t" o:hr="t" fillcolor="#a0a0a0" stroked="f"/>
         </w:pict>
       </w:r>
     </w:p>
@@ -372,7 +448,7 @@
     <w:p>
       <w:r>
         <w:pict w14:anchorId="54A8B340">
-          <v:rect id="_x0000_i1062" style="width:0;height:1.5pt" o:hralign="center" o:hrstd="t" o:hr="t" fillcolor="#a0a0a0" stroked="f"/>
+          <v:rect id="_x0000_i1026" style="width:0;height:1.5pt" o:hralign="center" o:hrstd="t" o:hr="t" fillcolor="#a0a0a0" stroked="f"/>
         </w:pict>
       </w:r>
     </w:p>
@@ -441,7 +517,7 @@
     <w:p>
       <w:r>
         <w:pict w14:anchorId="66F18D11">
-          <v:rect id="_x0000_i1063" style="width:0;height:1.5pt" o:hralign="center" o:hrstd="t" o:hr="t" fillcolor="#a0a0a0" stroked="f"/>
+          <v:rect id="_x0000_i1027" style="width:0;height:1.5pt" o:hralign="center" o:hrstd="t" o:hr="t" fillcolor="#a0a0a0" stroked="f"/>
         </w:pict>
       </w:r>
     </w:p>
@@ -512,7 +588,7 @@
     <w:p>
       <w:r>
         <w:pict w14:anchorId="5BBDB7D1">
-          <v:rect id="_x0000_i1064" style="width:0;height:1.5pt" o:hralign="center" o:hrstd="t" o:hr="t" fillcolor="#a0a0a0" stroked="f"/>
+          <v:rect id="_x0000_i1028" style="width:0;height:1.5pt" o:hralign="center" o:hrstd="t" o:hr="t" fillcolor="#a0a0a0" stroked="f"/>
         </w:pict>
       </w:r>
     </w:p>
@@ -567,7 +643,7 @@
     <w:p>
       <w:r>
         <w:pict w14:anchorId="1841A352">
-          <v:rect id="_x0000_i1065" style="width:0;height:1.5pt" o:hralign="center" o:hrstd="t" o:hr="t" fillcolor="#a0a0a0" stroked="f"/>
+          <v:rect id="_x0000_i1029" style="width:0;height:1.5pt" o:hralign="center" o:hrstd="t" o:hr="t" fillcolor="#a0a0a0" stroked="f"/>
         </w:pict>
       </w:r>
     </w:p>
@@ -630,7 +706,7 @@
     <w:p>
       <w:r>
         <w:pict w14:anchorId="292344D3">
-          <v:rect id="_x0000_i1066" style="width:0;height:1.5pt" o:hralign="center" o:hrstd="t" o:hr="t" fillcolor="#a0a0a0" stroked="f"/>
+          <v:rect id="_x0000_i1030" style="width:0;height:1.5pt" o:hralign="center" o:hrstd="t" o:hr="t" fillcolor="#a0a0a0" stroked="f"/>
         </w:pict>
       </w:r>
     </w:p>
@@ -759,7 +835,7 @@
     <w:p>
       <w:r>
         <w:pict w14:anchorId="5EE69E02">
-          <v:rect id="_x0000_i1109" style="width:0;height:1.5pt" o:hralign="center" o:hrstd="t" o:hr="t" fillcolor="#a0a0a0" stroked="f"/>
+          <v:rect id="_x0000_i1031" style="width:0;height:1.5pt" o:hralign="center" o:hrstd="t" o:hr="t" fillcolor="#a0a0a0" stroked="f"/>
         </w:pict>
       </w:r>
     </w:p>
@@ -845,7 +921,7 @@
     <w:p>
       <w:r>
         <w:pict w14:anchorId="50489DCC">
-          <v:rect id="_x0000_i1110" style="width:0;height:1.5pt" o:hralign="center" o:hrstd="t" o:hr="t" fillcolor="#a0a0a0" stroked="f"/>
+          <v:rect id="_x0000_i1032" style="width:0;height:1.5pt" o:hralign="center" o:hrstd="t" o:hr="t" fillcolor="#a0a0a0" stroked="f"/>
         </w:pict>
       </w:r>
     </w:p>
@@ -887,7 +963,7 @@
     <w:p>
       <w:r>
         <w:pict w14:anchorId="0CDA8A9B">
-          <v:rect id="_x0000_i1111" style="width:0;height:1.5pt" o:hralign="center" o:hrstd="t" o:hr="t" fillcolor="#a0a0a0" stroked="f"/>
+          <v:rect id="_x0000_i1033" style="width:0;height:1.5pt" o:hralign="center" o:hrstd="t" o:hr="t" fillcolor="#a0a0a0" stroked="f"/>
         </w:pict>
       </w:r>
     </w:p>
@@ -1009,7 +1085,7 @@
     <w:p>
       <w:r>
         <w:pict w14:anchorId="37041A93">
-          <v:rect id="_x0000_i1112" style="width:0;height:1.5pt" o:hralign="center" o:hrstd="t" o:hr="t" fillcolor="#a0a0a0" stroked="f"/>
+          <v:rect id="_x0000_i1034" style="width:0;height:1.5pt" o:hralign="center" o:hrstd="t" o:hr="t" fillcolor="#a0a0a0" stroked="f"/>
         </w:pict>
       </w:r>
     </w:p>
@@ -1098,7 +1174,7 @@
     <w:p>
       <w:r>
         <w:pict w14:anchorId="337C5112">
-          <v:rect id="_x0000_i1113" style="width:0;height:1.5pt" o:hralign="center" o:hrstd="t" o:hr="t" fillcolor="#a0a0a0" stroked="f"/>
+          <v:rect id="_x0000_i1035" style="width:0;height:1.5pt" o:hralign="center" o:hrstd="t" o:hr="t" fillcolor="#a0a0a0" stroked="f"/>
         </w:pict>
       </w:r>
     </w:p>
@@ -1204,7 +1280,7 @@
     <w:p>
       <w:r>
         <w:pict w14:anchorId="433EE6F2">
-          <v:rect id="_x0000_i1114" style="width:0;height:1.5pt" o:hralign="center" o:hrstd="t" o:hr="t" fillcolor="#a0a0a0" stroked="f"/>
+          <v:rect id="_x0000_i1036" style="width:0;height:1.5pt" o:hralign="center" o:hrstd="t" o:hr="t" fillcolor="#a0a0a0" stroked="f"/>
         </w:pict>
       </w:r>
     </w:p>
@@ -1474,7 +1550,7 @@
     <w:p>
       <w:r>
         <w:pict w14:anchorId="220B6273">
-          <v:rect id="_x0000_i1139" style="width:0;height:1.5pt" o:hralign="center" o:hrstd="t" o:hr="t" fillcolor="#a0a0a0" stroked="f"/>
+          <v:rect id="_x0000_i1037" style="width:0;height:1.5pt" o:hralign="center" o:hrstd="t" o:hr="t" fillcolor="#a0a0a0" stroked="f"/>
         </w:pict>
       </w:r>
     </w:p>
@@ -1556,7 +1632,7 @@
     <w:p>
       <w:r>
         <w:pict w14:anchorId="29CC8DC0">
-          <v:rect id="_x0000_i1140" style="width:0;height:1.5pt" o:hralign="center" o:hrstd="t" o:hr="t" fillcolor="#a0a0a0" stroked="f"/>
+          <v:rect id="_x0000_i1038" style="width:0;height:1.5pt" o:hralign="center" o:hrstd="t" o:hr="t" fillcolor="#a0a0a0" stroked="f"/>
         </w:pict>
       </w:r>
     </w:p>
@@ -1782,7 +1858,7 @@
     <w:p>
       <w:r>
         <w:pict w14:anchorId="2766CC87">
-          <v:rect id="_x0000_i1141" style="width:0;height:1.5pt" o:hralign="center" o:hrstd="t" o:hr="t" fillcolor="#a0a0a0" stroked="f"/>
+          <v:rect id="_x0000_i1039" style="width:0;height:1.5pt" o:hralign="center" o:hrstd="t" o:hr="t" fillcolor="#a0a0a0" stroked="f"/>
         </w:pict>
       </w:r>
     </w:p>
@@ -4324,6 +4400,863 @@
         <w:t>(py27_env) C:\Users\N5QC\Documents\Repositories\Standard_Work\Status_Notes&gt;</w:t>
       </w:r>
     </w:p>
+    <w:p/>
+    <w:p/>
+    <w:p/>
+    <w:p>
+      <w:r>
+        <w:br w:type="page"/>
+      </w:r>
+    </w:p>
+    <w:p>
+      <w:r>
+        <w:lastRenderedPageBreak/>
+        <w:t>class Network(object):</w:t>
+      </w:r>
+    </w:p>
+    <w:p/>
+    <w:p>
+      <w:r>
+        <w:t xml:space="preserve">    def __</w:t>
+      </w:r>
+      <w:proofErr w:type="spellStart"/>
+      <w:r>
+        <w:t>init</w:t>
+      </w:r>
+      <w:proofErr w:type="spellEnd"/>
+      <w:r>
+        <w:t>_</w:t>
+      </w:r>
+      <w:proofErr w:type="gramStart"/>
+      <w:r>
+        <w:t>_(</w:t>
+      </w:r>
+      <w:proofErr w:type="gramEnd"/>
+      <w:r>
+        <w:t>self, sizes):</w:t>
+      </w:r>
+    </w:p>
+    <w:p>
+      <w:r>
+        <w:t xml:space="preserve">        </w:t>
+      </w:r>
+      <w:proofErr w:type="spellStart"/>
+      <w:r>
+        <w:t>self.num_layers</w:t>
+      </w:r>
+      <w:proofErr w:type="spellEnd"/>
+      <w:r>
+        <w:t xml:space="preserve"> = </w:t>
+      </w:r>
+      <w:proofErr w:type="spellStart"/>
+      <w:r>
+        <w:t>len</w:t>
+      </w:r>
+      <w:proofErr w:type="spellEnd"/>
+      <w:r>
+        <w:t>(sizes)</w:t>
+      </w:r>
+    </w:p>
+    <w:p>
+      <w:r>
+        <w:t xml:space="preserve">        </w:t>
+      </w:r>
+      <w:proofErr w:type="spellStart"/>
+      <w:proofErr w:type="gramStart"/>
+      <w:r>
+        <w:t>self.sizes</w:t>
+      </w:r>
+      <w:proofErr w:type="spellEnd"/>
+      <w:proofErr w:type="gramEnd"/>
+      <w:r>
+        <w:t xml:space="preserve"> = sizes</w:t>
+      </w:r>
+    </w:p>
+    <w:p>
+      <w:r>
+        <w:t xml:space="preserve">        </w:t>
+      </w:r>
+      <w:proofErr w:type="spellStart"/>
+      <w:proofErr w:type="gramStart"/>
+      <w:r>
+        <w:t>self.biases</w:t>
+      </w:r>
+      <w:proofErr w:type="spellEnd"/>
+      <w:proofErr w:type="gramEnd"/>
+      <w:r>
+        <w:t xml:space="preserve"> = [</w:t>
+      </w:r>
+      <w:proofErr w:type="spellStart"/>
+      <w:r>
+        <w:t>np.random.randn</w:t>
+      </w:r>
+      <w:proofErr w:type="spellEnd"/>
+      <w:r>
+        <w:t>(y, 1) for y in sizes[1:]]</w:t>
+      </w:r>
+    </w:p>
+    <w:p>
+      <w:r>
+        <w:t xml:space="preserve">        </w:t>
+      </w:r>
+      <w:proofErr w:type="spellStart"/>
+      <w:proofErr w:type="gramStart"/>
+      <w:r>
+        <w:t>self.weights</w:t>
+      </w:r>
+      <w:proofErr w:type="spellEnd"/>
+      <w:proofErr w:type="gramEnd"/>
+      <w:r>
+        <w:t xml:space="preserve"> = [</w:t>
+      </w:r>
+      <w:proofErr w:type="spellStart"/>
+      <w:r>
+        <w:t>np.random.randn</w:t>
+      </w:r>
+      <w:proofErr w:type="spellEnd"/>
+      <w:r>
+        <w:t xml:space="preserve">(y, x) </w:t>
+      </w:r>
+    </w:p>
+    <w:p>
+      <w:r>
+        <w:t xml:space="preserve">                        for x, y in zip(</w:t>
+      </w:r>
+      <w:proofErr w:type="gramStart"/>
+      <w:r>
+        <w:t>sizes[</w:t>
+      </w:r>
+      <w:proofErr w:type="gramEnd"/>
+      <w:r>
+        <w:t>:-1], sizes[1</w:t>
+      </w:r>
+      <w:proofErr w:type="gramStart"/>
+      <w:r>
+        <w:t>:])</w:t>
+      </w:r>
+      <w:proofErr w:type="gramEnd"/>
+      <w:r>
+        <w:t>]</w:t>
+      </w:r>
+    </w:p>
+    <w:p/>
+    <w:p/>
+    <w:p>
+      <w:r>
+        <w:t xml:space="preserve">This Python class defines a simple </w:t>
+      </w:r>
+      <w:r>
+        <w:rPr>
+          <w:b/>
+          <w:bCs/>
+        </w:rPr>
+        <w:t>neural network</w:t>
+      </w:r>
+      <w:r>
+        <w:t xml:space="preserve"> structure. Here's a breakdown of what each part does:</w:t>
+      </w:r>
+    </w:p>
+    <w:p>
+      <w:pPr>
+        <w:rPr>
+          <w:b/>
+          <w:bCs/>
+        </w:rPr>
+      </w:pPr>
+      <w:r>
+        <w:rPr>
+          <w:b/>
+          <w:bCs/>
+        </w:rPr>
+        <w:t>Class Definition</w:t>
+      </w:r>
+    </w:p>
+    <w:p>
+      <w:r>
+        <w:t>class Network(object):</w:t>
+      </w:r>
+    </w:p>
+    <w:p>
+      <w:pPr>
+        <w:numPr>
+          <w:ilvl w:val="0"/>
+          <w:numId w:val="8"/>
+        </w:numPr>
+      </w:pPr>
+      <w:r>
+        <w:t>Defines a class named Network, which models a neural network.</w:t>
+      </w:r>
+    </w:p>
+    <w:p>
+      <w:pPr>
+        <w:numPr>
+          <w:ilvl w:val="0"/>
+          <w:numId w:val="8"/>
+        </w:numPr>
+      </w:pPr>
+      <w:r>
+        <w:t>The (object) is optional in Python 3+ but explicitly shows it inherits from object.</w:t>
+      </w:r>
+    </w:p>
+    <w:p>
+      <w:r>
+        <w:pict w14:anchorId="193A0CA0">
+          <v:rect id="_x0000_i1070" style="width:0;height:1.5pt" o:hralign="center" o:hrstd="t" o:hr="t" fillcolor="#a0a0a0" stroked="f"/>
+        </w:pict>
+      </w:r>
+    </w:p>
+    <w:p>
+      <w:pPr>
+        <w:rPr>
+          <w:b/>
+          <w:bCs/>
+        </w:rPr>
+      </w:pPr>
+      <w:r>
+        <w:rPr>
+          <w:b/>
+          <w:bCs/>
+        </w:rPr>
+        <w:t>Constructor (__</w:t>
+      </w:r>
+      <w:proofErr w:type="spellStart"/>
+      <w:r>
+        <w:rPr>
+          <w:b/>
+          <w:bCs/>
+        </w:rPr>
+        <w:t>init</w:t>
+      </w:r>
+      <w:proofErr w:type="spellEnd"/>
+      <w:r>
+        <w:rPr>
+          <w:b/>
+          <w:bCs/>
+        </w:rPr>
+        <w:t>__ method)</w:t>
+      </w:r>
+    </w:p>
+    <w:p>
+      <w:r>
+        <w:t>def __</w:t>
+      </w:r>
+      <w:proofErr w:type="spellStart"/>
+      <w:r>
+        <w:t>init</w:t>
+      </w:r>
+      <w:proofErr w:type="spellEnd"/>
+      <w:r>
+        <w:t>_</w:t>
+      </w:r>
+      <w:proofErr w:type="gramStart"/>
+      <w:r>
+        <w:t>_(</w:t>
+      </w:r>
+      <w:proofErr w:type="gramEnd"/>
+      <w:r>
+        <w:t>self, sizes):</w:t>
+      </w:r>
+    </w:p>
+    <w:p>
+      <w:pPr>
+        <w:numPr>
+          <w:ilvl w:val="0"/>
+          <w:numId w:val="9"/>
+        </w:numPr>
+      </w:pPr>
+      <w:r>
+        <w:t>This method initializes an instance of Network.</w:t>
+      </w:r>
+    </w:p>
+    <w:p>
+      <w:pPr>
+        <w:numPr>
+          <w:ilvl w:val="0"/>
+          <w:numId w:val="9"/>
+        </w:numPr>
+      </w:pPr>
+      <w:r>
+        <w:t xml:space="preserve">The parameter sizes </w:t>
+      </w:r>
+      <w:proofErr w:type="gramStart"/>
+      <w:r>
+        <w:t>is</w:t>
+      </w:r>
+      <w:proofErr w:type="gramEnd"/>
+      <w:r>
+        <w:t xml:space="preserve"> expected to be a list of integers, where each integer represents the number of neurons in each layer of the network.</w:t>
+      </w:r>
+    </w:p>
+    <w:p>
+      <w:r>
+        <w:t>Example:</w:t>
+      </w:r>
+    </w:p>
+    <w:p>
+      <w:r>
+        <w:t xml:space="preserve">net = </w:t>
+      </w:r>
+      <w:proofErr w:type="gramStart"/>
+      <w:r>
+        <w:t>Network(</w:t>
+      </w:r>
+      <w:proofErr w:type="gramEnd"/>
+      <w:r>
+        <w:t>[3, 5, 2])</w:t>
+      </w:r>
+    </w:p>
+    <w:p>
+      <w:r>
+        <w:t>Here, sizes = [3, 5, 2], meaning:</w:t>
+      </w:r>
+    </w:p>
+    <w:p>
+      <w:pPr>
+        <w:numPr>
+          <w:ilvl w:val="0"/>
+          <w:numId w:val="10"/>
+        </w:numPr>
+      </w:pPr>
+      <w:r>
+        <w:rPr>
+          <w:b/>
+          <w:bCs/>
+        </w:rPr>
+        <w:t>Input layer</w:t>
+      </w:r>
+      <w:r>
+        <w:t xml:space="preserve"> has 3 neurons</w:t>
+      </w:r>
+    </w:p>
+    <w:p>
+      <w:pPr>
+        <w:numPr>
+          <w:ilvl w:val="0"/>
+          <w:numId w:val="10"/>
+        </w:numPr>
+      </w:pPr>
+      <w:proofErr w:type="gramStart"/>
+      <w:r>
+        <w:rPr>
+          <w:b/>
+          <w:bCs/>
+        </w:rPr>
+        <w:t>Hidden</w:t>
+      </w:r>
+      <w:proofErr w:type="gramEnd"/>
+      <w:r>
+        <w:rPr>
+          <w:b/>
+          <w:bCs/>
+        </w:rPr>
+        <w:t xml:space="preserve"> layer</w:t>
+      </w:r>
+      <w:r>
+        <w:t xml:space="preserve"> has 5 neurons</w:t>
+      </w:r>
+    </w:p>
+    <w:p>
+      <w:pPr>
+        <w:numPr>
+          <w:ilvl w:val="0"/>
+          <w:numId w:val="10"/>
+        </w:numPr>
+      </w:pPr>
+      <w:r>
+        <w:rPr>
+          <w:b/>
+          <w:bCs/>
+        </w:rPr>
+        <w:t>Output layer</w:t>
+      </w:r>
+      <w:r>
+        <w:t xml:space="preserve"> has 2 neurons</w:t>
+      </w:r>
+    </w:p>
+    <w:p>
+      <w:r>
+        <w:pict w14:anchorId="630324F3">
+          <v:rect id="_x0000_i1071" style="width:0;height:1.5pt" o:hralign="center" o:hrstd="t" o:hr="t" fillcolor="#a0a0a0" stroked="f"/>
+        </w:pict>
+      </w:r>
+    </w:p>
+    <w:p>
+      <w:pPr>
+        <w:rPr>
+          <w:b/>
+          <w:bCs/>
+        </w:rPr>
+      </w:pPr>
+      <w:r>
+        <w:rPr>
+          <w:b/>
+          <w:bCs/>
+        </w:rPr>
+        <w:lastRenderedPageBreak/>
+        <w:t>Number of Layers</w:t>
+      </w:r>
+    </w:p>
+    <w:p>
+      <w:proofErr w:type="spellStart"/>
+      <w:r>
+        <w:t>self.num_layers</w:t>
+      </w:r>
+      <w:proofErr w:type="spellEnd"/>
+      <w:r>
+        <w:t xml:space="preserve"> = </w:t>
+      </w:r>
+      <w:proofErr w:type="spellStart"/>
+      <w:r>
+        <w:t>len</w:t>
+      </w:r>
+      <w:proofErr w:type="spellEnd"/>
+      <w:r>
+        <w:t>(sizes)</w:t>
+      </w:r>
+    </w:p>
+    <w:p>
+      <w:pPr>
+        <w:numPr>
+          <w:ilvl w:val="0"/>
+          <w:numId w:val="11"/>
+        </w:numPr>
+      </w:pPr>
+      <w:r>
+        <w:t>Stores the total number of layers in the network, including input, hidden, and output layers.</w:t>
+      </w:r>
+    </w:p>
+    <w:p>
+      <w:r>
+        <w:pict w14:anchorId="0AAD5B6B">
+          <v:rect id="_x0000_i1072" style="width:0;height:1.5pt" o:hralign="center" o:hrstd="t" o:hr="t" fillcolor="#a0a0a0" stroked="f"/>
+        </w:pict>
+      </w:r>
+    </w:p>
+    <w:p>
+      <w:pPr>
+        <w:rPr>
+          <w:b/>
+          <w:bCs/>
+        </w:rPr>
+      </w:pPr>
+      <w:r>
+        <w:rPr>
+          <w:b/>
+          <w:bCs/>
+        </w:rPr>
+        <w:t>Biases Initialization</w:t>
+      </w:r>
+    </w:p>
+    <w:p>
+      <w:proofErr w:type="spellStart"/>
+      <w:proofErr w:type="gramStart"/>
+      <w:r>
+        <w:t>self.biases</w:t>
+      </w:r>
+      <w:proofErr w:type="spellEnd"/>
+      <w:proofErr w:type="gramEnd"/>
+      <w:r>
+        <w:t xml:space="preserve"> = [</w:t>
+      </w:r>
+      <w:proofErr w:type="spellStart"/>
+      <w:r>
+        <w:t>np.random.randn</w:t>
+      </w:r>
+      <w:proofErr w:type="spellEnd"/>
+      <w:r>
+        <w:t>(y, 1) for y in sizes[1:]]</w:t>
+      </w:r>
+    </w:p>
+    <w:p>
+      <w:pPr>
+        <w:numPr>
+          <w:ilvl w:val="0"/>
+          <w:numId w:val="12"/>
+        </w:numPr>
+      </w:pPr>
+      <w:r>
+        <w:t xml:space="preserve">The network assigns </w:t>
+      </w:r>
+      <w:r>
+        <w:rPr>
+          <w:b/>
+          <w:bCs/>
+        </w:rPr>
+        <w:t>random biases</w:t>
+      </w:r>
+      <w:r>
+        <w:t xml:space="preserve"> to each neuron </w:t>
+      </w:r>
+      <w:r>
+        <w:rPr>
+          <w:b/>
+          <w:bCs/>
+        </w:rPr>
+        <w:t>except in the input layer</w:t>
+      </w:r>
+      <w:r>
+        <w:t>.</w:t>
+      </w:r>
+    </w:p>
+    <w:p>
+      <w:pPr>
+        <w:numPr>
+          <w:ilvl w:val="0"/>
+          <w:numId w:val="12"/>
+        </w:numPr>
+      </w:pPr>
+      <w:proofErr w:type="spellStart"/>
+      <w:proofErr w:type="gramStart"/>
+      <w:r>
+        <w:t>np.random</w:t>
+      </w:r>
+      <w:proofErr w:type="gramEnd"/>
+      <w:r>
+        <w:t>.randn</w:t>
+      </w:r>
+      <w:proofErr w:type="spellEnd"/>
+      <w:r>
+        <w:t>(y, 1) generates a column vector of y random values drawn from a normal distribution.</w:t>
+      </w:r>
+    </w:p>
+    <w:p>
+      <w:pPr>
+        <w:numPr>
+          <w:ilvl w:val="0"/>
+          <w:numId w:val="12"/>
+        </w:numPr>
+      </w:pPr>
+      <w:proofErr w:type="gramStart"/>
+      <w:r>
+        <w:t>sizes[</w:t>
+      </w:r>
+      <w:proofErr w:type="gramEnd"/>
+      <w:r>
+        <w:t>1:] ensures biases are only created for hidden and output layers.</w:t>
+      </w:r>
+    </w:p>
+    <w:p>
+      <w:r>
+        <w:t>Example for sizes = [3, 5, 2]:</w:t>
+      </w:r>
+    </w:p>
+    <w:p>
+      <w:pPr>
+        <w:numPr>
+          <w:ilvl w:val="0"/>
+          <w:numId w:val="13"/>
+        </w:numPr>
+      </w:pPr>
+      <w:r>
+        <w:t xml:space="preserve">biases will have: </w:t>
+      </w:r>
+    </w:p>
+    <w:p>
+      <w:pPr>
+        <w:numPr>
+          <w:ilvl w:val="1"/>
+          <w:numId w:val="13"/>
+        </w:numPr>
+      </w:pPr>
+      <w:r>
+        <w:t>A (5,1) matrix for the hidden layer</w:t>
+      </w:r>
+    </w:p>
+    <w:p>
+      <w:pPr>
+        <w:numPr>
+          <w:ilvl w:val="1"/>
+          <w:numId w:val="13"/>
+        </w:numPr>
+      </w:pPr>
+      <w:r>
+        <w:t>A (2,1) matrix for the output layer</w:t>
+      </w:r>
+    </w:p>
+    <w:p>
+      <w:r>
+        <w:pict w14:anchorId="3798C2E1">
+          <v:rect id="_x0000_i1073" style="width:0;height:1.5pt" o:hralign="center" o:hrstd="t" o:hr="t" fillcolor="#a0a0a0" stroked="f"/>
+        </w:pict>
+      </w:r>
+    </w:p>
+    <w:p>
+      <w:pPr>
+        <w:rPr>
+          <w:b/>
+          <w:bCs/>
+        </w:rPr>
+      </w:pPr>
+      <w:r>
+        <w:rPr>
+          <w:b/>
+          <w:bCs/>
+        </w:rPr>
+        <w:t>Weights Initialization</w:t>
+      </w:r>
+    </w:p>
+    <w:p>
+      <w:proofErr w:type="spellStart"/>
+      <w:proofErr w:type="gramStart"/>
+      <w:r>
+        <w:t>self.weights</w:t>
+      </w:r>
+      <w:proofErr w:type="spellEnd"/>
+      <w:proofErr w:type="gramEnd"/>
+      <w:r>
+        <w:t xml:space="preserve"> = [</w:t>
+      </w:r>
+      <w:proofErr w:type="spellStart"/>
+      <w:r>
+        <w:t>np.random.randn</w:t>
+      </w:r>
+      <w:proofErr w:type="spellEnd"/>
+      <w:r>
+        <w:t>(y, x) for x, y in zip(sizes[:-1], sizes[1:])]</w:t>
+      </w:r>
+    </w:p>
+    <w:p>
+      <w:pPr>
+        <w:numPr>
+          <w:ilvl w:val="0"/>
+          <w:numId w:val="14"/>
+        </w:numPr>
+      </w:pPr>
+      <w:r>
+        <w:t xml:space="preserve">Initializes </w:t>
+      </w:r>
+      <w:r>
+        <w:rPr>
+          <w:b/>
+          <w:bCs/>
+        </w:rPr>
+        <w:t>random weights</w:t>
+      </w:r>
+      <w:r>
+        <w:t xml:space="preserve"> for connections between layers.</w:t>
+      </w:r>
+    </w:p>
+    <w:p>
+      <w:pPr>
+        <w:numPr>
+          <w:ilvl w:val="0"/>
+          <w:numId w:val="14"/>
+        </w:numPr>
+      </w:pPr>
+      <w:r>
+        <w:t>Each weight matrix connects one layer to the next.</w:t>
+      </w:r>
+    </w:p>
+    <w:p>
+      <w:pPr>
+        <w:numPr>
+          <w:ilvl w:val="0"/>
+          <w:numId w:val="14"/>
+        </w:numPr>
+      </w:pPr>
+      <w:r>
+        <w:t>zip(</w:t>
+      </w:r>
+      <w:proofErr w:type="gramStart"/>
+      <w:r>
+        <w:t>sizes[</w:t>
+      </w:r>
+      <w:proofErr w:type="gramEnd"/>
+      <w:r>
+        <w:t xml:space="preserve">:-1], sizes[1:]) pairs consecutive layers: </w:t>
+      </w:r>
+    </w:p>
+    <w:p>
+      <w:pPr>
+        <w:numPr>
+          <w:ilvl w:val="1"/>
+          <w:numId w:val="14"/>
+        </w:numPr>
+      </w:pPr>
+      <w:r>
+        <w:t>For sizes = [3, 5, 2], it pairs (3,5) and (5,2).</w:t>
+      </w:r>
+    </w:p>
+    <w:p>
+      <w:pPr>
+        <w:numPr>
+          <w:ilvl w:val="0"/>
+          <w:numId w:val="14"/>
+        </w:numPr>
+      </w:pPr>
+      <w:proofErr w:type="spellStart"/>
+      <w:proofErr w:type="gramStart"/>
+      <w:r>
+        <w:t>np.random</w:t>
+      </w:r>
+      <w:proofErr w:type="gramEnd"/>
+      <w:r>
+        <w:t>.randn</w:t>
+      </w:r>
+      <w:proofErr w:type="spellEnd"/>
+      <w:r>
+        <w:t xml:space="preserve">(y, x) generates a matrix of shape (y, x), where: </w:t>
+      </w:r>
+    </w:p>
+    <w:p>
+      <w:pPr>
+        <w:numPr>
+          <w:ilvl w:val="1"/>
+          <w:numId w:val="14"/>
+        </w:numPr>
+      </w:pPr>
+      <w:r>
+        <w:t>y is the number of neurons in the next layer.</w:t>
+      </w:r>
+    </w:p>
+    <w:p>
+      <w:pPr>
+        <w:numPr>
+          <w:ilvl w:val="1"/>
+          <w:numId w:val="14"/>
+        </w:numPr>
+      </w:pPr>
+      <w:r>
+        <w:t>x is the number of neurons in the current layer.</w:t>
+      </w:r>
+    </w:p>
+    <w:p>
+      <w:r>
+        <w:t>Example for sizes = [3, 5, 2]:</w:t>
+      </w:r>
+    </w:p>
+    <w:p>
+      <w:pPr>
+        <w:numPr>
+          <w:ilvl w:val="0"/>
+          <w:numId w:val="15"/>
+        </w:numPr>
+      </w:pPr>
+      <w:r>
+        <w:t xml:space="preserve">weights will have: </w:t>
+      </w:r>
+    </w:p>
+    <w:p>
+      <w:pPr>
+        <w:numPr>
+          <w:ilvl w:val="1"/>
+          <w:numId w:val="15"/>
+        </w:numPr>
+      </w:pPr>
+      <w:r>
+        <w:t>A (5,3) matrix connecting input (3 neurons) to hidden (5 neurons).</w:t>
+      </w:r>
+    </w:p>
+    <w:p>
+      <w:pPr>
+        <w:numPr>
+          <w:ilvl w:val="1"/>
+          <w:numId w:val="15"/>
+        </w:numPr>
+      </w:pPr>
+      <w:r>
+        <w:t>A (2,5) matrix connecting hidden (5 neurons) to output (2 neurons).</w:t>
+      </w:r>
+    </w:p>
+    <w:p>
+      <w:r>
+        <w:pict w14:anchorId="7A79159D">
+          <v:rect id="_x0000_i1074" style="width:0;height:1.5pt" o:hralign="center" o:hrstd="t" o:hr="t" fillcolor="#a0a0a0" stroked="f"/>
+        </w:pict>
+      </w:r>
+    </w:p>
+    <w:p>
+      <w:pPr>
+        <w:rPr>
+          <w:b/>
+          <w:bCs/>
+        </w:rPr>
+      </w:pPr>
+      <w:r>
+        <w:rPr>
+          <w:b/>
+          <w:bCs/>
+        </w:rPr>
+        <w:lastRenderedPageBreak/>
+        <w:t>Summary</w:t>
+      </w:r>
+    </w:p>
+    <w:p>
+      <w:r>
+        <w:t xml:space="preserve">This initializes a simple </w:t>
+      </w:r>
+      <w:r>
+        <w:rPr>
+          <w:b/>
+          <w:bCs/>
+        </w:rPr>
+        <w:t>fully connected feedforward neural network</w:t>
+      </w:r>
+      <w:r>
+        <w:t>, with:</w:t>
+      </w:r>
+    </w:p>
+    <w:p>
+      <w:pPr>
+        <w:numPr>
+          <w:ilvl w:val="0"/>
+          <w:numId w:val="16"/>
+        </w:numPr>
+      </w:pPr>
+      <w:r>
+        <w:rPr>
+          <w:b/>
+          <w:bCs/>
+        </w:rPr>
+        <w:t>Randomized weights and biases</w:t>
+      </w:r>
+      <w:r>
+        <w:t xml:space="preserve"> using a normal distribution.</w:t>
+      </w:r>
+    </w:p>
+    <w:p>
+      <w:pPr>
+        <w:numPr>
+          <w:ilvl w:val="0"/>
+          <w:numId w:val="16"/>
+        </w:numPr>
+      </w:pPr>
+      <w:r>
+        <w:rPr>
+          <w:b/>
+          <w:bCs/>
+        </w:rPr>
+        <w:t>Layers structured as per sizes list</w:t>
+      </w:r>
+      <w:r>
+        <w:t>, determining the architecture.</w:t>
+      </w:r>
+    </w:p>
+    <w:p>
+      <w:pPr>
+        <w:rPr>
+          <w:rFonts w:ascii="Segoe UI Emoji" w:hAnsi="Segoe UI Emoji" w:cs="Segoe UI Emoji"/>
+        </w:rPr>
+      </w:pPr>
+      <w:r>
+        <w:t xml:space="preserve">Let me know if you need a deeper explanation! </w:t>
+      </w:r>
+      <w:r>
+        <w:rPr>
+          <w:rFonts w:ascii="Segoe UI Emoji" w:hAnsi="Segoe UI Emoji" w:cs="Segoe UI Emoji"/>
+        </w:rPr>
+        <w:t>🚀</w:t>
+      </w:r>
+    </w:p>
+    <w:p>
+      <w:pPr>
+        <w:rPr>
+          <w:rFonts w:ascii="Segoe UI Emoji" w:hAnsi="Segoe UI Emoji" w:cs="Segoe UI Emoji"/>
+        </w:rPr>
+      </w:pPr>
+    </w:p>
+    <w:p/>
+    <w:p/>
     <w:p/>
     <w:p/>
     <w:sectPr>
@@ -4339,6 +5272,155 @@
 <file path=word/numbering.xml><?xml version="1.0" encoding="utf-8"?>
 <w:numbering xmlns:wpc="http://schemas.microsoft.com/office/word/2010/wordprocessingCanvas" xmlns:cx="http://schemas.microsoft.com/office/drawing/2014/chartex" xmlns:cx1="http://schemas.microsoft.com/office/drawing/2015/9/8/chartex" xmlns:cx2="http://schemas.microsoft.com/office/drawing/2015/10/21/chartex" xmlns:cx3="http://schemas.microsoft.com/office/drawing/2016/5/9/chartex" xmlns:cx4="http://schemas.microsoft.com/office/drawing/2016/5/10/chartex" xmlns:cx5="http://schemas.microsoft.com/office/drawing/2016/5/11/chartex" xmlns:cx6="http://schemas.microsoft.com/office/drawing/2016/5/12/chartex" xmlns:cx7="http://schemas.microsoft.com/office/drawing/2016/5/13/chartex" xmlns:cx8="http://schemas.microsoft.com/office/drawing/2016/5/14/chartex" xmlns:mc="http://schemas.openxmlformats.org/markup-compatibility/2006" xmlns:aink="http://schemas.microsoft.com/office/drawing/2016/ink" xmlns:am3d="http://schemas.microsoft.com/office/drawing/2017/model3d" xmlns:o="urn:schemas-microsoft-com:office:office" xmlns:oel="http://schemas.microsoft.com/office/2019/extlst" xmlns:r="http://schemas.openxmlformats.org/officeDocument/2006/relationships" xmlns:m="http://schemas.openxmlformats.org/officeDocument/2006/math" xmlns:v="urn:schemas-microsoft-com:vml" xmlns:wp14="http://schemas.microsoft.com/office/word/2010/wordprocessingDrawing" xmlns:wp="http://schemas.openxmlformats.org/drawingml/2006/wordprocessingDrawing" xmlns:w10="urn:schemas-microsoft-com:office:word" xmlns:w="http://schemas.openxmlformats.org/wordprocessingml/2006/main" xmlns:w14="http://schemas.microsoft.com/office/word/2010/wordml" xmlns:w15="http://schemas.microsoft.com/office/word/2012/wordml" xmlns:w16cex="http://schemas.microsoft.com/office/word/2018/wordml/cex" xmlns:w16cid="http://schemas.microsoft.com/office/word/2016/wordml/cid" xmlns:w16="http://schemas.microsoft.com/office/word/2018/wordml" xmlns:w16du="http://schemas.microsoft.com/office/word/2023/wordml/word16du" xmlns:w16sdtdh="http://schemas.microsoft.com/office/word/2020/wordml/sdtdatahash" xmlns:w16sdtfl="http://schemas.microsoft.com/office/word/2024/wordml/sdtformatlock" xmlns:w16se="http://schemas.microsoft.com/office/word/2015/wordml/symex" xmlns:wpg="http://schemas.microsoft.com/office/word/2010/wordprocessingGroup" xmlns:wpi="http://schemas.microsoft.com/office/word/2010/wordprocessingInk" xmlns:wne="http://schemas.microsoft.com/office/word/2006/wordml" xmlns:wps="http://schemas.microsoft.com/office/word/2010/wordprocessingShape" mc:Ignorable="w14 w15 w16se w16cid w16 w16cex w16sdtdh w16sdtfl w16du wp14">
   <w:abstractNum w:abstractNumId="0" w15:restartNumberingAfterBreak="0">
+    <w:nsid w:val="0C1A7859"/>
+    <w:multiLevelType w:val="multilevel"/>
+    <w:tmpl w:val="8196E5AC"/>
+    <w:lvl w:ilvl="0">
+      <w:start w:val="1"/>
+      <w:numFmt w:val="bullet"/>
+      <w:lvlText w:val=""/>
+      <w:lvlJc w:val="left"/>
+      <w:pPr>
+        <w:tabs>
+          <w:tab w:val="num" w:pos="720"/>
+        </w:tabs>
+        <w:ind w:left="720" w:hanging="360"/>
+      </w:pPr>
+      <w:rPr>
+        <w:rFonts w:ascii="Symbol" w:hAnsi="Symbol" w:hint="default"/>
+        <w:sz w:val="20"/>
+      </w:rPr>
+    </w:lvl>
+    <w:lvl w:ilvl="1" w:tentative="1">
+      <w:start w:val="1"/>
+      <w:numFmt w:val="bullet"/>
+      <w:lvlText w:val="o"/>
+      <w:lvlJc w:val="left"/>
+      <w:pPr>
+        <w:tabs>
+          <w:tab w:val="num" w:pos="1440"/>
+        </w:tabs>
+        <w:ind w:left="1440" w:hanging="360"/>
+      </w:pPr>
+      <w:rPr>
+        <w:rFonts w:ascii="Courier New" w:hAnsi="Courier New" w:hint="default"/>
+        <w:sz w:val="20"/>
+      </w:rPr>
+    </w:lvl>
+    <w:lvl w:ilvl="2" w:tentative="1">
+      <w:start w:val="1"/>
+      <w:numFmt w:val="bullet"/>
+      <w:lvlText w:val=""/>
+      <w:lvlJc w:val="left"/>
+      <w:pPr>
+        <w:tabs>
+          <w:tab w:val="num" w:pos="2160"/>
+        </w:tabs>
+        <w:ind w:left="2160" w:hanging="360"/>
+      </w:pPr>
+      <w:rPr>
+        <w:rFonts w:ascii="Wingdings" w:hAnsi="Wingdings" w:hint="default"/>
+        <w:sz w:val="20"/>
+      </w:rPr>
+    </w:lvl>
+    <w:lvl w:ilvl="3" w:tentative="1">
+      <w:start w:val="1"/>
+      <w:numFmt w:val="bullet"/>
+      <w:lvlText w:val=""/>
+      <w:lvlJc w:val="left"/>
+      <w:pPr>
+        <w:tabs>
+          <w:tab w:val="num" w:pos="2880"/>
+        </w:tabs>
+        <w:ind w:left="2880" w:hanging="360"/>
+      </w:pPr>
+      <w:rPr>
+        <w:rFonts w:ascii="Wingdings" w:hAnsi="Wingdings" w:hint="default"/>
+        <w:sz w:val="20"/>
+      </w:rPr>
+    </w:lvl>
+    <w:lvl w:ilvl="4" w:tentative="1">
+      <w:start w:val="1"/>
+      <w:numFmt w:val="bullet"/>
+      <w:lvlText w:val=""/>
+      <w:lvlJc w:val="left"/>
+      <w:pPr>
+        <w:tabs>
+          <w:tab w:val="num" w:pos="3600"/>
+        </w:tabs>
+        <w:ind w:left="3600" w:hanging="360"/>
+      </w:pPr>
+      <w:rPr>
+        <w:rFonts w:ascii="Wingdings" w:hAnsi="Wingdings" w:hint="default"/>
+        <w:sz w:val="20"/>
+      </w:rPr>
+    </w:lvl>
+    <w:lvl w:ilvl="5" w:tentative="1">
+      <w:start w:val="1"/>
+      <w:numFmt w:val="bullet"/>
+      <w:lvlText w:val=""/>
+      <w:lvlJc w:val="left"/>
+      <w:pPr>
+        <w:tabs>
+          <w:tab w:val="num" w:pos="4320"/>
+        </w:tabs>
+        <w:ind w:left="4320" w:hanging="360"/>
+      </w:pPr>
+      <w:rPr>
+        <w:rFonts w:ascii="Wingdings" w:hAnsi="Wingdings" w:hint="default"/>
+        <w:sz w:val="20"/>
+      </w:rPr>
+    </w:lvl>
+    <w:lvl w:ilvl="6" w:tentative="1">
+      <w:start w:val="1"/>
+      <w:numFmt w:val="bullet"/>
+      <w:lvlText w:val=""/>
+      <w:lvlJc w:val="left"/>
+      <w:pPr>
+        <w:tabs>
+          <w:tab w:val="num" w:pos="5040"/>
+        </w:tabs>
+        <w:ind w:left="5040" w:hanging="360"/>
+      </w:pPr>
+      <w:rPr>
+        <w:rFonts w:ascii="Wingdings" w:hAnsi="Wingdings" w:hint="default"/>
+        <w:sz w:val="20"/>
+      </w:rPr>
+    </w:lvl>
+    <w:lvl w:ilvl="7" w:tentative="1">
+      <w:start w:val="1"/>
+      <w:numFmt w:val="bullet"/>
+      <w:lvlText w:val=""/>
+      <w:lvlJc w:val="left"/>
+      <w:pPr>
+        <w:tabs>
+          <w:tab w:val="num" w:pos="5760"/>
+        </w:tabs>
+        <w:ind w:left="5760" w:hanging="360"/>
+      </w:pPr>
+      <w:rPr>
+        <w:rFonts w:ascii="Wingdings" w:hAnsi="Wingdings" w:hint="default"/>
+        <w:sz w:val="20"/>
+      </w:rPr>
+    </w:lvl>
+    <w:lvl w:ilvl="8" w:tentative="1">
+      <w:start w:val="1"/>
+      <w:numFmt w:val="bullet"/>
+      <w:lvlText w:val=""/>
+      <w:lvlJc w:val="left"/>
+      <w:pPr>
+        <w:tabs>
+          <w:tab w:val="num" w:pos="6480"/>
+        </w:tabs>
+        <w:ind w:left="6480" w:hanging="360"/>
+      </w:pPr>
+      <w:rPr>
+        <w:rFonts w:ascii="Wingdings" w:hAnsi="Wingdings" w:hint="default"/>
+        <w:sz w:val="20"/>
+      </w:rPr>
+    </w:lvl>
+  </w:abstractNum>
+  <w:abstractNum w:abstractNumId="1" w15:restartNumberingAfterBreak="0">
     <w:nsid w:val="19CF4868"/>
     <w:multiLevelType w:val="multilevel"/>
     <w:tmpl w:val="1D549B6A"/>
@@ -4451,7 +5533,7 @@
       </w:pPr>
     </w:lvl>
   </w:abstractNum>
-  <w:abstractNum w:abstractNumId="1" w15:restartNumberingAfterBreak="0">
+  <w:abstractNum w:abstractNumId="2" w15:restartNumberingAfterBreak="0">
     <w:nsid w:val="24157FD4"/>
     <w:multiLevelType w:val="multilevel"/>
     <w:tmpl w:val="6EB0EF1C"/>
@@ -4600,7 +5682,305 @@
       </w:rPr>
     </w:lvl>
   </w:abstractNum>
-  <w:abstractNum w:abstractNumId="2" w15:restartNumberingAfterBreak="0">
+  <w:abstractNum w:abstractNumId="3" w15:restartNumberingAfterBreak="0">
+    <w:nsid w:val="26426563"/>
+    <w:multiLevelType w:val="multilevel"/>
+    <w:tmpl w:val="B328B304"/>
+    <w:lvl w:ilvl="0">
+      <w:start w:val="1"/>
+      <w:numFmt w:val="bullet"/>
+      <w:lvlText w:val=""/>
+      <w:lvlJc w:val="left"/>
+      <w:pPr>
+        <w:tabs>
+          <w:tab w:val="num" w:pos="720"/>
+        </w:tabs>
+        <w:ind w:left="720" w:hanging="360"/>
+      </w:pPr>
+      <w:rPr>
+        <w:rFonts w:ascii="Symbol" w:hAnsi="Symbol" w:hint="default"/>
+        <w:sz w:val="20"/>
+      </w:rPr>
+    </w:lvl>
+    <w:lvl w:ilvl="1" w:tentative="1">
+      <w:start w:val="1"/>
+      <w:numFmt w:val="bullet"/>
+      <w:lvlText w:val="o"/>
+      <w:lvlJc w:val="left"/>
+      <w:pPr>
+        <w:tabs>
+          <w:tab w:val="num" w:pos="1440"/>
+        </w:tabs>
+        <w:ind w:left="1440" w:hanging="360"/>
+      </w:pPr>
+      <w:rPr>
+        <w:rFonts w:ascii="Courier New" w:hAnsi="Courier New" w:hint="default"/>
+        <w:sz w:val="20"/>
+      </w:rPr>
+    </w:lvl>
+    <w:lvl w:ilvl="2" w:tentative="1">
+      <w:start w:val="1"/>
+      <w:numFmt w:val="bullet"/>
+      <w:lvlText w:val=""/>
+      <w:lvlJc w:val="left"/>
+      <w:pPr>
+        <w:tabs>
+          <w:tab w:val="num" w:pos="2160"/>
+        </w:tabs>
+        <w:ind w:left="2160" w:hanging="360"/>
+      </w:pPr>
+      <w:rPr>
+        <w:rFonts w:ascii="Wingdings" w:hAnsi="Wingdings" w:hint="default"/>
+        <w:sz w:val="20"/>
+      </w:rPr>
+    </w:lvl>
+    <w:lvl w:ilvl="3" w:tentative="1">
+      <w:start w:val="1"/>
+      <w:numFmt w:val="bullet"/>
+      <w:lvlText w:val=""/>
+      <w:lvlJc w:val="left"/>
+      <w:pPr>
+        <w:tabs>
+          <w:tab w:val="num" w:pos="2880"/>
+        </w:tabs>
+        <w:ind w:left="2880" w:hanging="360"/>
+      </w:pPr>
+      <w:rPr>
+        <w:rFonts w:ascii="Wingdings" w:hAnsi="Wingdings" w:hint="default"/>
+        <w:sz w:val="20"/>
+      </w:rPr>
+    </w:lvl>
+    <w:lvl w:ilvl="4" w:tentative="1">
+      <w:start w:val="1"/>
+      <w:numFmt w:val="bullet"/>
+      <w:lvlText w:val=""/>
+      <w:lvlJc w:val="left"/>
+      <w:pPr>
+        <w:tabs>
+          <w:tab w:val="num" w:pos="3600"/>
+        </w:tabs>
+        <w:ind w:left="3600" w:hanging="360"/>
+      </w:pPr>
+      <w:rPr>
+        <w:rFonts w:ascii="Wingdings" w:hAnsi="Wingdings" w:hint="default"/>
+        <w:sz w:val="20"/>
+      </w:rPr>
+    </w:lvl>
+    <w:lvl w:ilvl="5" w:tentative="1">
+      <w:start w:val="1"/>
+      <w:numFmt w:val="bullet"/>
+      <w:lvlText w:val=""/>
+      <w:lvlJc w:val="left"/>
+      <w:pPr>
+        <w:tabs>
+          <w:tab w:val="num" w:pos="4320"/>
+        </w:tabs>
+        <w:ind w:left="4320" w:hanging="360"/>
+      </w:pPr>
+      <w:rPr>
+        <w:rFonts w:ascii="Wingdings" w:hAnsi="Wingdings" w:hint="default"/>
+        <w:sz w:val="20"/>
+      </w:rPr>
+    </w:lvl>
+    <w:lvl w:ilvl="6" w:tentative="1">
+      <w:start w:val="1"/>
+      <w:numFmt w:val="bullet"/>
+      <w:lvlText w:val=""/>
+      <w:lvlJc w:val="left"/>
+      <w:pPr>
+        <w:tabs>
+          <w:tab w:val="num" w:pos="5040"/>
+        </w:tabs>
+        <w:ind w:left="5040" w:hanging="360"/>
+      </w:pPr>
+      <w:rPr>
+        <w:rFonts w:ascii="Wingdings" w:hAnsi="Wingdings" w:hint="default"/>
+        <w:sz w:val="20"/>
+      </w:rPr>
+    </w:lvl>
+    <w:lvl w:ilvl="7" w:tentative="1">
+      <w:start w:val="1"/>
+      <w:numFmt w:val="bullet"/>
+      <w:lvlText w:val=""/>
+      <w:lvlJc w:val="left"/>
+      <w:pPr>
+        <w:tabs>
+          <w:tab w:val="num" w:pos="5760"/>
+        </w:tabs>
+        <w:ind w:left="5760" w:hanging="360"/>
+      </w:pPr>
+      <w:rPr>
+        <w:rFonts w:ascii="Wingdings" w:hAnsi="Wingdings" w:hint="default"/>
+        <w:sz w:val="20"/>
+      </w:rPr>
+    </w:lvl>
+    <w:lvl w:ilvl="8" w:tentative="1">
+      <w:start w:val="1"/>
+      <w:numFmt w:val="bullet"/>
+      <w:lvlText w:val=""/>
+      <w:lvlJc w:val="left"/>
+      <w:pPr>
+        <w:tabs>
+          <w:tab w:val="num" w:pos="6480"/>
+        </w:tabs>
+        <w:ind w:left="6480" w:hanging="360"/>
+      </w:pPr>
+      <w:rPr>
+        <w:rFonts w:ascii="Wingdings" w:hAnsi="Wingdings" w:hint="default"/>
+        <w:sz w:val="20"/>
+      </w:rPr>
+    </w:lvl>
+  </w:abstractNum>
+  <w:abstractNum w:abstractNumId="4" w15:restartNumberingAfterBreak="0">
+    <w:nsid w:val="35467729"/>
+    <w:multiLevelType w:val="multilevel"/>
+    <w:tmpl w:val="3D9E46F2"/>
+    <w:lvl w:ilvl="0">
+      <w:start w:val="1"/>
+      <w:numFmt w:val="bullet"/>
+      <w:lvlText w:val=""/>
+      <w:lvlJc w:val="left"/>
+      <w:pPr>
+        <w:tabs>
+          <w:tab w:val="num" w:pos="720"/>
+        </w:tabs>
+        <w:ind w:left="720" w:hanging="360"/>
+      </w:pPr>
+      <w:rPr>
+        <w:rFonts w:ascii="Symbol" w:hAnsi="Symbol" w:hint="default"/>
+        <w:sz w:val="20"/>
+      </w:rPr>
+    </w:lvl>
+    <w:lvl w:ilvl="1">
+      <w:start w:val="1"/>
+      <w:numFmt w:val="bullet"/>
+      <w:lvlText w:val="o"/>
+      <w:lvlJc w:val="left"/>
+      <w:pPr>
+        <w:tabs>
+          <w:tab w:val="num" w:pos="1440"/>
+        </w:tabs>
+        <w:ind w:left="1440" w:hanging="360"/>
+      </w:pPr>
+      <w:rPr>
+        <w:rFonts w:ascii="Courier New" w:hAnsi="Courier New" w:hint="default"/>
+        <w:sz w:val="20"/>
+      </w:rPr>
+    </w:lvl>
+    <w:lvl w:ilvl="2" w:tentative="1">
+      <w:start w:val="1"/>
+      <w:numFmt w:val="bullet"/>
+      <w:lvlText w:val=""/>
+      <w:lvlJc w:val="left"/>
+      <w:pPr>
+        <w:tabs>
+          <w:tab w:val="num" w:pos="2160"/>
+        </w:tabs>
+        <w:ind w:left="2160" w:hanging="360"/>
+      </w:pPr>
+      <w:rPr>
+        <w:rFonts w:ascii="Wingdings" w:hAnsi="Wingdings" w:hint="default"/>
+        <w:sz w:val="20"/>
+      </w:rPr>
+    </w:lvl>
+    <w:lvl w:ilvl="3" w:tentative="1">
+      <w:start w:val="1"/>
+      <w:numFmt w:val="bullet"/>
+      <w:lvlText w:val=""/>
+      <w:lvlJc w:val="left"/>
+      <w:pPr>
+        <w:tabs>
+          <w:tab w:val="num" w:pos="2880"/>
+        </w:tabs>
+        <w:ind w:left="2880" w:hanging="360"/>
+      </w:pPr>
+      <w:rPr>
+        <w:rFonts w:ascii="Wingdings" w:hAnsi="Wingdings" w:hint="default"/>
+        <w:sz w:val="20"/>
+      </w:rPr>
+    </w:lvl>
+    <w:lvl w:ilvl="4" w:tentative="1">
+      <w:start w:val="1"/>
+      <w:numFmt w:val="bullet"/>
+      <w:lvlText w:val=""/>
+      <w:lvlJc w:val="left"/>
+      <w:pPr>
+        <w:tabs>
+          <w:tab w:val="num" w:pos="3600"/>
+        </w:tabs>
+        <w:ind w:left="3600" w:hanging="360"/>
+      </w:pPr>
+      <w:rPr>
+        <w:rFonts w:ascii="Wingdings" w:hAnsi="Wingdings" w:hint="default"/>
+        <w:sz w:val="20"/>
+      </w:rPr>
+    </w:lvl>
+    <w:lvl w:ilvl="5" w:tentative="1">
+      <w:start w:val="1"/>
+      <w:numFmt w:val="bullet"/>
+      <w:lvlText w:val=""/>
+      <w:lvlJc w:val="left"/>
+      <w:pPr>
+        <w:tabs>
+          <w:tab w:val="num" w:pos="4320"/>
+        </w:tabs>
+        <w:ind w:left="4320" w:hanging="360"/>
+      </w:pPr>
+      <w:rPr>
+        <w:rFonts w:ascii="Wingdings" w:hAnsi="Wingdings" w:hint="default"/>
+        <w:sz w:val="20"/>
+      </w:rPr>
+    </w:lvl>
+    <w:lvl w:ilvl="6" w:tentative="1">
+      <w:start w:val="1"/>
+      <w:numFmt w:val="bullet"/>
+      <w:lvlText w:val=""/>
+      <w:lvlJc w:val="left"/>
+      <w:pPr>
+        <w:tabs>
+          <w:tab w:val="num" w:pos="5040"/>
+        </w:tabs>
+        <w:ind w:left="5040" w:hanging="360"/>
+      </w:pPr>
+      <w:rPr>
+        <w:rFonts w:ascii="Wingdings" w:hAnsi="Wingdings" w:hint="default"/>
+        <w:sz w:val="20"/>
+      </w:rPr>
+    </w:lvl>
+    <w:lvl w:ilvl="7" w:tentative="1">
+      <w:start w:val="1"/>
+      <w:numFmt w:val="bullet"/>
+      <w:lvlText w:val=""/>
+      <w:lvlJc w:val="left"/>
+      <w:pPr>
+        <w:tabs>
+          <w:tab w:val="num" w:pos="5760"/>
+        </w:tabs>
+        <w:ind w:left="5760" w:hanging="360"/>
+      </w:pPr>
+      <w:rPr>
+        <w:rFonts w:ascii="Wingdings" w:hAnsi="Wingdings" w:hint="default"/>
+        <w:sz w:val="20"/>
+      </w:rPr>
+    </w:lvl>
+    <w:lvl w:ilvl="8" w:tentative="1">
+      <w:start w:val="1"/>
+      <w:numFmt w:val="bullet"/>
+      <w:lvlText w:val=""/>
+      <w:lvlJc w:val="left"/>
+      <w:pPr>
+        <w:tabs>
+          <w:tab w:val="num" w:pos="6480"/>
+        </w:tabs>
+        <w:ind w:left="6480" w:hanging="360"/>
+      </w:pPr>
+      <w:rPr>
+        <w:rFonts w:ascii="Wingdings" w:hAnsi="Wingdings" w:hint="default"/>
+        <w:sz w:val="20"/>
+      </w:rPr>
+    </w:lvl>
+  </w:abstractNum>
+  <w:abstractNum w:abstractNumId="5" w15:restartNumberingAfterBreak="0">
     <w:nsid w:val="424502B3"/>
     <w:multiLevelType w:val="multilevel"/>
     <w:tmpl w:val="77A2DDFC"/>
@@ -4713,7 +6093,7 @@
       </w:pPr>
     </w:lvl>
   </w:abstractNum>
-  <w:abstractNum w:abstractNumId="3" w15:restartNumberingAfterBreak="0">
+  <w:abstractNum w:abstractNumId="6" w15:restartNumberingAfterBreak="0">
     <w:nsid w:val="437C21E5"/>
     <w:multiLevelType w:val="multilevel"/>
     <w:tmpl w:val="0B6A47E2"/>
@@ -4826,7 +6206,7 @@
       </w:pPr>
     </w:lvl>
   </w:abstractNum>
-  <w:abstractNum w:abstractNumId="4" w15:restartNumberingAfterBreak="0">
+  <w:abstractNum w:abstractNumId="7" w15:restartNumberingAfterBreak="0">
     <w:nsid w:val="48551BE1"/>
     <w:multiLevelType w:val="multilevel"/>
     <w:tmpl w:val="58DE9A0E"/>
@@ -4939,7 +6319,156 @@
       </w:pPr>
     </w:lvl>
   </w:abstractNum>
-  <w:abstractNum w:abstractNumId="5" w15:restartNumberingAfterBreak="0">
+  <w:abstractNum w:abstractNumId="8" w15:restartNumberingAfterBreak="0">
+    <w:nsid w:val="5D01367F"/>
+    <w:multiLevelType w:val="multilevel"/>
+    <w:tmpl w:val="B5D436B8"/>
+    <w:lvl w:ilvl="0">
+      <w:start w:val="1"/>
+      <w:numFmt w:val="bullet"/>
+      <w:lvlText w:val=""/>
+      <w:lvlJc w:val="left"/>
+      <w:pPr>
+        <w:tabs>
+          <w:tab w:val="num" w:pos="720"/>
+        </w:tabs>
+        <w:ind w:left="720" w:hanging="360"/>
+      </w:pPr>
+      <w:rPr>
+        <w:rFonts w:ascii="Symbol" w:hAnsi="Symbol" w:hint="default"/>
+        <w:sz w:val="20"/>
+      </w:rPr>
+    </w:lvl>
+    <w:lvl w:ilvl="1" w:tentative="1">
+      <w:start w:val="1"/>
+      <w:numFmt w:val="bullet"/>
+      <w:lvlText w:val="o"/>
+      <w:lvlJc w:val="left"/>
+      <w:pPr>
+        <w:tabs>
+          <w:tab w:val="num" w:pos="1440"/>
+        </w:tabs>
+        <w:ind w:left="1440" w:hanging="360"/>
+      </w:pPr>
+      <w:rPr>
+        <w:rFonts w:ascii="Courier New" w:hAnsi="Courier New" w:hint="default"/>
+        <w:sz w:val="20"/>
+      </w:rPr>
+    </w:lvl>
+    <w:lvl w:ilvl="2" w:tentative="1">
+      <w:start w:val="1"/>
+      <w:numFmt w:val="bullet"/>
+      <w:lvlText w:val=""/>
+      <w:lvlJc w:val="left"/>
+      <w:pPr>
+        <w:tabs>
+          <w:tab w:val="num" w:pos="2160"/>
+        </w:tabs>
+        <w:ind w:left="2160" w:hanging="360"/>
+      </w:pPr>
+      <w:rPr>
+        <w:rFonts w:ascii="Wingdings" w:hAnsi="Wingdings" w:hint="default"/>
+        <w:sz w:val="20"/>
+      </w:rPr>
+    </w:lvl>
+    <w:lvl w:ilvl="3" w:tentative="1">
+      <w:start w:val="1"/>
+      <w:numFmt w:val="bullet"/>
+      <w:lvlText w:val=""/>
+      <w:lvlJc w:val="left"/>
+      <w:pPr>
+        <w:tabs>
+          <w:tab w:val="num" w:pos="2880"/>
+        </w:tabs>
+        <w:ind w:left="2880" w:hanging="360"/>
+      </w:pPr>
+      <w:rPr>
+        <w:rFonts w:ascii="Wingdings" w:hAnsi="Wingdings" w:hint="default"/>
+        <w:sz w:val="20"/>
+      </w:rPr>
+    </w:lvl>
+    <w:lvl w:ilvl="4" w:tentative="1">
+      <w:start w:val="1"/>
+      <w:numFmt w:val="bullet"/>
+      <w:lvlText w:val=""/>
+      <w:lvlJc w:val="left"/>
+      <w:pPr>
+        <w:tabs>
+          <w:tab w:val="num" w:pos="3600"/>
+        </w:tabs>
+        <w:ind w:left="3600" w:hanging="360"/>
+      </w:pPr>
+      <w:rPr>
+        <w:rFonts w:ascii="Wingdings" w:hAnsi="Wingdings" w:hint="default"/>
+        <w:sz w:val="20"/>
+      </w:rPr>
+    </w:lvl>
+    <w:lvl w:ilvl="5" w:tentative="1">
+      <w:start w:val="1"/>
+      <w:numFmt w:val="bullet"/>
+      <w:lvlText w:val=""/>
+      <w:lvlJc w:val="left"/>
+      <w:pPr>
+        <w:tabs>
+          <w:tab w:val="num" w:pos="4320"/>
+        </w:tabs>
+        <w:ind w:left="4320" w:hanging="360"/>
+      </w:pPr>
+      <w:rPr>
+        <w:rFonts w:ascii="Wingdings" w:hAnsi="Wingdings" w:hint="default"/>
+        <w:sz w:val="20"/>
+      </w:rPr>
+    </w:lvl>
+    <w:lvl w:ilvl="6" w:tentative="1">
+      <w:start w:val="1"/>
+      <w:numFmt w:val="bullet"/>
+      <w:lvlText w:val=""/>
+      <w:lvlJc w:val="left"/>
+      <w:pPr>
+        <w:tabs>
+          <w:tab w:val="num" w:pos="5040"/>
+        </w:tabs>
+        <w:ind w:left="5040" w:hanging="360"/>
+      </w:pPr>
+      <w:rPr>
+        <w:rFonts w:ascii="Wingdings" w:hAnsi="Wingdings" w:hint="default"/>
+        <w:sz w:val="20"/>
+      </w:rPr>
+    </w:lvl>
+    <w:lvl w:ilvl="7" w:tentative="1">
+      <w:start w:val="1"/>
+      <w:numFmt w:val="bullet"/>
+      <w:lvlText w:val=""/>
+      <w:lvlJc w:val="left"/>
+      <w:pPr>
+        <w:tabs>
+          <w:tab w:val="num" w:pos="5760"/>
+        </w:tabs>
+        <w:ind w:left="5760" w:hanging="360"/>
+      </w:pPr>
+      <w:rPr>
+        <w:rFonts w:ascii="Wingdings" w:hAnsi="Wingdings" w:hint="default"/>
+        <w:sz w:val="20"/>
+      </w:rPr>
+    </w:lvl>
+    <w:lvl w:ilvl="8" w:tentative="1">
+      <w:start w:val="1"/>
+      <w:numFmt w:val="bullet"/>
+      <w:lvlText w:val=""/>
+      <w:lvlJc w:val="left"/>
+      <w:pPr>
+        <w:tabs>
+          <w:tab w:val="num" w:pos="6480"/>
+        </w:tabs>
+        <w:ind w:left="6480" w:hanging="360"/>
+      </w:pPr>
+      <w:rPr>
+        <w:rFonts w:ascii="Wingdings" w:hAnsi="Wingdings" w:hint="default"/>
+        <w:sz w:val="20"/>
+      </w:rPr>
+    </w:lvl>
+  </w:abstractNum>
+  <w:abstractNum w:abstractNumId="9" w15:restartNumberingAfterBreak="0">
     <w:nsid w:val="5FCC67F1"/>
     <w:multiLevelType w:val="multilevel"/>
     <w:tmpl w:val="B8202540"/>
@@ -5088,7 +6617,603 @@
       </w:rPr>
     </w:lvl>
   </w:abstractNum>
-  <w:abstractNum w:abstractNumId="6" w15:restartNumberingAfterBreak="0">
+  <w:abstractNum w:abstractNumId="10" w15:restartNumberingAfterBreak="0">
+    <w:nsid w:val="632D1189"/>
+    <w:multiLevelType w:val="multilevel"/>
+    <w:tmpl w:val="C1068724"/>
+    <w:lvl w:ilvl="0">
+      <w:start w:val="1"/>
+      <w:numFmt w:val="bullet"/>
+      <w:lvlText w:val=""/>
+      <w:lvlJc w:val="left"/>
+      <w:pPr>
+        <w:tabs>
+          <w:tab w:val="num" w:pos="720"/>
+        </w:tabs>
+        <w:ind w:left="720" w:hanging="360"/>
+      </w:pPr>
+      <w:rPr>
+        <w:rFonts w:ascii="Symbol" w:hAnsi="Symbol" w:hint="default"/>
+        <w:sz w:val="20"/>
+      </w:rPr>
+    </w:lvl>
+    <w:lvl w:ilvl="1" w:tentative="1">
+      <w:start w:val="1"/>
+      <w:numFmt w:val="bullet"/>
+      <w:lvlText w:val="o"/>
+      <w:lvlJc w:val="left"/>
+      <w:pPr>
+        <w:tabs>
+          <w:tab w:val="num" w:pos="1440"/>
+        </w:tabs>
+        <w:ind w:left="1440" w:hanging="360"/>
+      </w:pPr>
+      <w:rPr>
+        <w:rFonts w:ascii="Courier New" w:hAnsi="Courier New" w:hint="default"/>
+        <w:sz w:val="20"/>
+      </w:rPr>
+    </w:lvl>
+    <w:lvl w:ilvl="2" w:tentative="1">
+      <w:start w:val="1"/>
+      <w:numFmt w:val="bullet"/>
+      <w:lvlText w:val=""/>
+      <w:lvlJc w:val="left"/>
+      <w:pPr>
+        <w:tabs>
+          <w:tab w:val="num" w:pos="2160"/>
+        </w:tabs>
+        <w:ind w:left="2160" w:hanging="360"/>
+      </w:pPr>
+      <w:rPr>
+        <w:rFonts w:ascii="Wingdings" w:hAnsi="Wingdings" w:hint="default"/>
+        <w:sz w:val="20"/>
+      </w:rPr>
+    </w:lvl>
+    <w:lvl w:ilvl="3" w:tentative="1">
+      <w:start w:val="1"/>
+      <w:numFmt w:val="bullet"/>
+      <w:lvlText w:val=""/>
+      <w:lvlJc w:val="left"/>
+      <w:pPr>
+        <w:tabs>
+          <w:tab w:val="num" w:pos="2880"/>
+        </w:tabs>
+        <w:ind w:left="2880" w:hanging="360"/>
+      </w:pPr>
+      <w:rPr>
+        <w:rFonts w:ascii="Wingdings" w:hAnsi="Wingdings" w:hint="default"/>
+        <w:sz w:val="20"/>
+      </w:rPr>
+    </w:lvl>
+    <w:lvl w:ilvl="4" w:tentative="1">
+      <w:start w:val="1"/>
+      <w:numFmt w:val="bullet"/>
+      <w:lvlText w:val=""/>
+      <w:lvlJc w:val="left"/>
+      <w:pPr>
+        <w:tabs>
+          <w:tab w:val="num" w:pos="3600"/>
+        </w:tabs>
+        <w:ind w:left="3600" w:hanging="360"/>
+      </w:pPr>
+      <w:rPr>
+        <w:rFonts w:ascii="Wingdings" w:hAnsi="Wingdings" w:hint="default"/>
+        <w:sz w:val="20"/>
+      </w:rPr>
+    </w:lvl>
+    <w:lvl w:ilvl="5" w:tentative="1">
+      <w:start w:val="1"/>
+      <w:numFmt w:val="bullet"/>
+      <w:lvlText w:val=""/>
+      <w:lvlJc w:val="left"/>
+      <w:pPr>
+        <w:tabs>
+          <w:tab w:val="num" w:pos="4320"/>
+        </w:tabs>
+        <w:ind w:left="4320" w:hanging="360"/>
+      </w:pPr>
+      <w:rPr>
+        <w:rFonts w:ascii="Wingdings" w:hAnsi="Wingdings" w:hint="default"/>
+        <w:sz w:val="20"/>
+      </w:rPr>
+    </w:lvl>
+    <w:lvl w:ilvl="6" w:tentative="1">
+      <w:start w:val="1"/>
+      <w:numFmt w:val="bullet"/>
+      <w:lvlText w:val=""/>
+      <w:lvlJc w:val="left"/>
+      <w:pPr>
+        <w:tabs>
+          <w:tab w:val="num" w:pos="5040"/>
+        </w:tabs>
+        <w:ind w:left="5040" w:hanging="360"/>
+      </w:pPr>
+      <w:rPr>
+        <w:rFonts w:ascii="Wingdings" w:hAnsi="Wingdings" w:hint="default"/>
+        <w:sz w:val="20"/>
+      </w:rPr>
+    </w:lvl>
+    <w:lvl w:ilvl="7" w:tentative="1">
+      <w:start w:val="1"/>
+      <w:numFmt w:val="bullet"/>
+      <w:lvlText w:val=""/>
+      <w:lvlJc w:val="left"/>
+      <w:pPr>
+        <w:tabs>
+          <w:tab w:val="num" w:pos="5760"/>
+        </w:tabs>
+        <w:ind w:left="5760" w:hanging="360"/>
+      </w:pPr>
+      <w:rPr>
+        <w:rFonts w:ascii="Wingdings" w:hAnsi="Wingdings" w:hint="default"/>
+        <w:sz w:val="20"/>
+      </w:rPr>
+    </w:lvl>
+    <w:lvl w:ilvl="8" w:tentative="1">
+      <w:start w:val="1"/>
+      <w:numFmt w:val="bullet"/>
+      <w:lvlText w:val=""/>
+      <w:lvlJc w:val="left"/>
+      <w:pPr>
+        <w:tabs>
+          <w:tab w:val="num" w:pos="6480"/>
+        </w:tabs>
+        <w:ind w:left="6480" w:hanging="360"/>
+      </w:pPr>
+      <w:rPr>
+        <w:rFonts w:ascii="Wingdings" w:hAnsi="Wingdings" w:hint="default"/>
+        <w:sz w:val="20"/>
+      </w:rPr>
+    </w:lvl>
+  </w:abstractNum>
+  <w:abstractNum w:abstractNumId="11" w15:restartNumberingAfterBreak="0">
+    <w:nsid w:val="6E686ADB"/>
+    <w:multiLevelType w:val="multilevel"/>
+    <w:tmpl w:val="432C6550"/>
+    <w:lvl w:ilvl="0">
+      <w:start w:val="1"/>
+      <w:numFmt w:val="bullet"/>
+      <w:lvlText w:val=""/>
+      <w:lvlJc w:val="left"/>
+      <w:pPr>
+        <w:tabs>
+          <w:tab w:val="num" w:pos="720"/>
+        </w:tabs>
+        <w:ind w:left="720" w:hanging="360"/>
+      </w:pPr>
+      <w:rPr>
+        <w:rFonts w:ascii="Symbol" w:hAnsi="Symbol" w:hint="default"/>
+        <w:sz w:val="20"/>
+      </w:rPr>
+    </w:lvl>
+    <w:lvl w:ilvl="1">
+      <w:start w:val="1"/>
+      <w:numFmt w:val="bullet"/>
+      <w:lvlText w:val="o"/>
+      <w:lvlJc w:val="left"/>
+      <w:pPr>
+        <w:tabs>
+          <w:tab w:val="num" w:pos="1440"/>
+        </w:tabs>
+        <w:ind w:left="1440" w:hanging="360"/>
+      </w:pPr>
+      <w:rPr>
+        <w:rFonts w:ascii="Courier New" w:hAnsi="Courier New" w:hint="default"/>
+        <w:sz w:val="20"/>
+      </w:rPr>
+    </w:lvl>
+    <w:lvl w:ilvl="2" w:tentative="1">
+      <w:start w:val="1"/>
+      <w:numFmt w:val="bullet"/>
+      <w:lvlText w:val=""/>
+      <w:lvlJc w:val="left"/>
+      <w:pPr>
+        <w:tabs>
+          <w:tab w:val="num" w:pos="2160"/>
+        </w:tabs>
+        <w:ind w:left="2160" w:hanging="360"/>
+      </w:pPr>
+      <w:rPr>
+        <w:rFonts w:ascii="Wingdings" w:hAnsi="Wingdings" w:hint="default"/>
+        <w:sz w:val="20"/>
+      </w:rPr>
+    </w:lvl>
+    <w:lvl w:ilvl="3" w:tentative="1">
+      <w:start w:val="1"/>
+      <w:numFmt w:val="bullet"/>
+      <w:lvlText w:val=""/>
+      <w:lvlJc w:val="left"/>
+      <w:pPr>
+        <w:tabs>
+          <w:tab w:val="num" w:pos="2880"/>
+        </w:tabs>
+        <w:ind w:left="2880" w:hanging="360"/>
+      </w:pPr>
+      <w:rPr>
+        <w:rFonts w:ascii="Wingdings" w:hAnsi="Wingdings" w:hint="default"/>
+        <w:sz w:val="20"/>
+      </w:rPr>
+    </w:lvl>
+    <w:lvl w:ilvl="4" w:tentative="1">
+      <w:start w:val="1"/>
+      <w:numFmt w:val="bullet"/>
+      <w:lvlText w:val=""/>
+      <w:lvlJc w:val="left"/>
+      <w:pPr>
+        <w:tabs>
+          <w:tab w:val="num" w:pos="3600"/>
+        </w:tabs>
+        <w:ind w:left="3600" w:hanging="360"/>
+      </w:pPr>
+      <w:rPr>
+        <w:rFonts w:ascii="Wingdings" w:hAnsi="Wingdings" w:hint="default"/>
+        <w:sz w:val="20"/>
+      </w:rPr>
+    </w:lvl>
+    <w:lvl w:ilvl="5" w:tentative="1">
+      <w:start w:val="1"/>
+      <w:numFmt w:val="bullet"/>
+      <w:lvlText w:val=""/>
+      <w:lvlJc w:val="left"/>
+      <w:pPr>
+        <w:tabs>
+          <w:tab w:val="num" w:pos="4320"/>
+        </w:tabs>
+        <w:ind w:left="4320" w:hanging="360"/>
+      </w:pPr>
+      <w:rPr>
+        <w:rFonts w:ascii="Wingdings" w:hAnsi="Wingdings" w:hint="default"/>
+        <w:sz w:val="20"/>
+      </w:rPr>
+    </w:lvl>
+    <w:lvl w:ilvl="6" w:tentative="1">
+      <w:start w:val="1"/>
+      <w:numFmt w:val="bullet"/>
+      <w:lvlText w:val=""/>
+      <w:lvlJc w:val="left"/>
+      <w:pPr>
+        <w:tabs>
+          <w:tab w:val="num" w:pos="5040"/>
+        </w:tabs>
+        <w:ind w:left="5040" w:hanging="360"/>
+      </w:pPr>
+      <w:rPr>
+        <w:rFonts w:ascii="Wingdings" w:hAnsi="Wingdings" w:hint="default"/>
+        <w:sz w:val="20"/>
+      </w:rPr>
+    </w:lvl>
+    <w:lvl w:ilvl="7" w:tentative="1">
+      <w:start w:val="1"/>
+      <w:numFmt w:val="bullet"/>
+      <w:lvlText w:val=""/>
+      <w:lvlJc w:val="left"/>
+      <w:pPr>
+        <w:tabs>
+          <w:tab w:val="num" w:pos="5760"/>
+        </w:tabs>
+        <w:ind w:left="5760" w:hanging="360"/>
+      </w:pPr>
+      <w:rPr>
+        <w:rFonts w:ascii="Wingdings" w:hAnsi="Wingdings" w:hint="default"/>
+        <w:sz w:val="20"/>
+      </w:rPr>
+    </w:lvl>
+    <w:lvl w:ilvl="8" w:tentative="1">
+      <w:start w:val="1"/>
+      <w:numFmt w:val="bullet"/>
+      <w:lvlText w:val=""/>
+      <w:lvlJc w:val="left"/>
+      <w:pPr>
+        <w:tabs>
+          <w:tab w:val="num" w:pos="6480"/>
+        </w:tabs>
+        <w:ind w:left="6480" w:hanging="360"/>
+      </w:pPr>
+      <w:rPr>
+        <w:rFonts w:ascii="Wingdings" w:hAnsi="Wingdings" w:hint="default"/>
+        <w:sz w:val="20"/>
+      </w:rPr>
+    </w:lvl>
+  </w:abstractNum>
+  <w:abstractNum w:abstractNumId="12" w15:restartNumberingAfterBreak="0">
+    <w:nsid w:val="71AB04C0"/>
+    <w:multiLevelType w:val="multilevel"/>
+    <w:tmpl w:val="E3F8327C"/>
+    <w:lvl w:ilvl="0">
+      <w:start w:val="1"/>
+      <w:numFmt w:val="bullet"/>
+      <w:lvlText w:val=""/>
+      <w:lvlJc w:val="left"/>
+      <w:pPr>
+        <w:tabs>
+          <w:tab w:val="num" w:pos="720"/>
+        </w:tabs>
+        <w:ind w:left="720" w:hanging="360"/>
+      </w:pPr>
+      <w:rPr>
+        <w:rFonts w:ascii="Symbol" w:hAnsi="Symbol" w:hint="default"/>
+        <w:sz w:val="20"/>
+      </w:rPr>
+    </w:lvl>
+    <w:lvl w:ilvl="1" w:tentative="1">
+      <w:start w:val="1"/>
+      <w:numFmt w:val="bullet"/>
+      <w:lvlText w:val="o"/>
+      <w:lvlJc w:val="left"/>
+      <w:pPr>
+        <w:tabs>
+          <w:tab w:val="num" w:pos="1440"/>
+        </w:tabs>
+        <w:ind w:left="1440" w:hanging="360"/>
+      </w:pPr>
+      <w:rPr>
+        <w:rFonts w:ascii="Courier New" w:hAnsi="Courier New" w:hint="default"/>
+        <w:sz w:val="20"/>
+      </w:rPr>
+    </w:lvl>
+    <w:lvl w:ilvl="2" w:tentative="1">
+      <w:start w:val="1"/>
+      <w:numFmt w:val="bullet"/>
+      <w:lvlText w:val=""/>
+      <w:lvlJc w:val="left"/>
+      <w:pPr>
+        <w:tabs>
+          <w:tab w:val="num" w:pos="2160"/>
+        </w:tabs>
+        <w:ind w:left="2160" w:hanging="360"/>
+      </w:pPr>
+      <w:rPr>
+        <w:rFonts w:ascii="Wingdings" w:hAnsi="Wingdings" w:hint="default"/>
+        <w:sz w:val="20"/>
+      </w:rPr>
+    </w:lvl>
+    <w:lvl w:ilvl="3" w:tentative="1">
+      <w:start w:val="1"/>
+      <w:numFmt w:val="bullet"/>
+      <w:lvlText w:val=""/>
+      <w:lvlJc w:val="left"/>
+      <w:pPr>
+        <w:tabs>
+          <w:tab w:val="num" w:pos="2880"/>
+        </w:tabs>
+        <w:ind w:left="2880" w:hanging="360"/>
+      </w:pPr>
+      <w:rPr>
+        <w:rFonts w:ascii="Wingdings" w:hAnsi="Wingdings" w:hint="default"/>
+        <w:sz w:val="20"/>
+      </w:rPr>
+    </w:lvl>
+    <w:lvl w:ilvl="4" w:tentative="1">
+      <w:start w:val="1"/>
+      <w:numFmt w:val="bullet"/>
+      <w:lvlText w:val=""/>
+      <w:lvlJc w:val="left"/>
+      <w:pPr>
+        <w:tabs>
+          <w:tab w:val="num" w:pos="3600"/>
+        </w:tabs>
+        <w:ind w:left="3600" w:hanging="360"/>
+      </w:pPr>
+      <w:rPr>
+        <w:rFonts w:ascii="Wingdings" w:hAnsi="Wingdings" w:hint="default"/>
+        <w:sz w:val="20"/>
+      </w:rPr>
+    </w:lvl>
+    <w:lvl w:ilvl="5" w:tentative="1">
+      <w:start w:val="1"/>
+      <w:numFmt w:val="bullet"/>
+      <w:lvlText w:val=""/>
+      <w:lvlJc w:val="left"/>
+      <w:pPr>
+        <w:tabs>
+          <w:tab w:val="num" w:pos="4320"/>
+        </w:tabs>
+        <w:ind w:left="4320" w:hanging="360"/>
+      </w:pPr>
+      <w:rPr>
+        <w:rFonts w:ascii="Wingdings" w:hAnsi="Wingdings" w:hint="default"/>
+        <w:sz w:val="20"/>
+      </w:rPr>
+    </w:lvl>
+    <w:lvl w:ilvl="6" w:tentative="1">
+      <w:start w:val="1"/>
+      <w:numFmt w:val="bullet"/>
+      <w:lvlText w:val=""/>
+      <w:lvlJc w:val="left"/>
+      <w:pPr>
+        <w:tabs>
+          <w:tab w:val="num" w:pos="5040"/>
+        </w:tabs>
+        <w:ind w:left="5040" w:hanging="360"/>
+      </w:pPr>
+      <w:rPr>
+        <w:rFonts w:ascii="Wingdings" w:hAnsi="Wingdings" w:hint="default"/>
+        <w:sz w:val="20"/>
+      </w:rPr>
+    </w:lvl>
+    <w:lvl w:ilvl="7" w:tentative="1">
+      <w:start w:val="1"/>
+      <w:numFmt w:val="bullet"/>
+      <w:lvlText w:val=""/>
+      <w:lvlJc w:val="left"/>
+      <w:pPr>
+        <w:tabs>
+          <w:tab w:val="num" w:pos="5760"/>
+        </w:tabs>
+        <w:ind w:left="5760" w:hanging="360"/>
+      </w:pPr>
+      <w:rPr>
+        <w:rFonts w:ascii="Wingdings" w:hAnsi="Wingdings" w:hint="default"/>
+        <w:sz w:val="20"/>
+      </w:rPr>
+    </w:lvl>
+    <w:lvl w:ilvl="8" w:tentative="1">
+      <w:start w:val="1"/>
+      <w:numFmt w:val="bullet"/>
+      <w:lvlText w:val=""/>
+      <w:lvlJc w:val="left"/>
+      <w:pPr>
+        <w:tabs>
+          <w:tab w:val="num" w:pos="6480"/>
+        </w:tabs>
+        <w:ind w:left="6480" w:hanging="360"/>
+      </w:pPr>
+      <w:rPr>
+        <w:rFonts w:ascii="Wingdings" w:hAnsi="Wingdings" w:hint="default"/>
+        <w:sz w:val="20"/>
+      </w:rPr>
+    </w:lvl>
+  </w:abstractNum>
+  <w:abstractNum w:abstractNumId="13" w15:restartNumberingAfterBreak="0">
+    <w:nsid w:val="77AA0373"/>
+    <w:multiLevelType w:val="multilevel"/>
+    <w:tmpl w:val="077EB3AA"/>
+    <w:lvl w:ilvl="0">
+      <w:start w:val="1"/>
+      <w:numFmt w:val="bullet"/>
+      <w:lvlText w:val=""/>
+      <w:lvlJc w:val="left"/>
+      <w:pPr>
+        <w:tabs>
+          <w:tab w:val="num" w:pos="720"/>
+        </w:tabs>
+        <w:ind w:left="720" w:hanging="360"/>
+      </w:pPr>
+      <w:rPr>
+        <w:rFonts w:ascii="Symbol" w:hAnsi="Symbol" w:hint="default"/>
+        <w:sz w:val="20"/>
+      </w:rPr>
+    </w:lvl>
+    <w:lvl w:ilvl="1">
+      <w:start w:val="1"/>
+      <w:numFmt w:val="bullet"/>
+      <w:lvlText w:val="o"/>
+      <w:lvlJc w:val="left"/>
+      <w:pPr>
+        <w:tabs>
+          <w:tab w:val="num" w:pos="1440"/>
+        </w:tabs>
+        <w:ind w:left="1440" w:hanging="360"/>
+      </w:pPr>
+      <w:rPr>
+        <w:rFonts w:ascii="Courier New" w:hAnsi="Courier New" w:hint="default"/>
+        <w:sz w:val="20"/>
+      </w:rPr>
+    </w:lvl>
+    <w:lvl w:ilvl="2" w:tentative="1">
+      <w:start w:val="1"/>
+      <w:numFmt w:val="bullet"/>
+      <w:lvlText w:val=""/>
+      <w:lvlJc w:val="left"/>
+      <w:pPr>
+        <w:tabs>
+          <w:tab w:val="num" w:pos="2160"/>
+        </w:tabs>
+        <w:ind w:left="2160" w:hanging="360"/>
+      </w:pPr>
+      <w:rPr>
+        <w:rFonts w:ascii="Wingdings" w:hAnsi="Wingdings" w:hint="default"/>
+        <w:sz w:val="20"/>
+      </w:rPr>
+    </w:lvl>
+    <w:lvl w:ilvl="3" w:tentative="1">
+      <w:start w:val="1"/>
+      <w:numFmt w:val="bullet"/>
+      <w:lvlText w:val=""/>
+      <w:lvlJc w:val="left"/>
+      <w:pPr>
+        <w:tabs>
+          <w:tab w:val="num" w:pos="2880"/>
+        </w:tabs>
+        <w:ind w:left="2880" w:hanging="360"/>
+      </w:pPr>
+      <w:rPr>
+        <w:rFonts w:ascii="Wingdings" w:hAnsi="Wingdings" w:hint="default"/>
+        <w:sz w:val="20"/>
+      </w:rPr>
+    </w:lvl>
+    <w:lvl w:ilvl="4" w:tentative="1">
+      <w:start w:val="1"/>
+      <w:numFmt w:val="bullet"/>
+      <w:lvlText w:val=""/>
+      <w:lvlJc w:val="left"/>
+      <w:pPr>
+        <w:tabs>
+          <w:tab w:val="num" w:pos="3600"/>
+        </w:tabs>
+        <w:ind w:left="3600" w:hanging="360"/>
+      </w:pPr>
+      <w:rPr>
+        <w:rFonts w:ascii="Wingdings" w:hAnsi="Wingdings" w:hint="default"/>
+        <w:sz w:val="20"/>
+      </w:rPr>
+    </w:lvl>
+    <w:lvl w:ilvl="5" w:tentative="1">
+      <w:start w:val="1"/>
+      <w:numFmt w:val="bullet"/>
+      <w:lvlText w:val=""/>
+      <w:lvlJc w:val="left"/>
+      <w:pPr>
+        <w:tabs>
+          <w:tab w:val="num" w:pos="4320"/>
+        </w:tabs>
+        <w:ind w:left="4320" w:hanging="360"/>
+      </w:pPr>
+      <w:rPr>
+        <w:rFonts w:ascii="Wingdings" w:hAnsi="Wingdings" w:hint="default"/>
+        <w:sz w:val="20"/>
+      </w:rPr>
+    </w:lvl>
+    <w:lvl w:ilvl="6" w:tentative="1">
+      <w:start w:val="1"/>
+      <w:numFmt w:val="bullet"/>
+      <w:lvlText w:val=""/>
+      <w:lvlJc w:val="left"/>
+      <w:pPr>
+        <w:tabs>
+          <w:tab w:val="num" w:pos="5040"/>
+        </w:tabs>
+        <w:ind w:left="5040" w:hanging="360"/>
+      </w:pPr>
+      <w:rPr>
+        <w:rFonts w:ascii="Wingdings" w:hAnsi="Wingdings" w:hint="default"/>
+        <w:sz w:val="20"/>
+      </w:rPr>
+    </w:lvl>
+    <w:lvl w:ilvl="7" w:tentative="1">
+      <w:start w:val="1"/>
+      <w:numFmt w:val="bullet"/>
+      <w:lvlText w:val=""/>
+      <w:lvlJc w:val="left"/>
+      <w:pPr>
+        <w:tabs>
+          <w:tab w:val="num" w:pos="5760"/>
+        </w:tabs>
+        <w:ind w:left="5760" w:hanging="360"/>
+      </w:pPr>
+      <w:rPr>
+        <w:rFonts w:ascii="Wingdings" w:hAnsi="Wingdings" w:hint="default"/>
+        <w:sz w:val="20"/>
+      </w:rPr>
+    </w:lvl>
+    <w:lvl w:ilvl="8" w:tentative="1">
+      <w:start w:val="1"/>
+      <w:numFmt w:val="bullet"/>
+      <w:lvlText w:val=""/>
+      <w:lvlJc w:val="left"/>
+      <w:pPr>
+        <w:tabs>
+          <w:tab w:val="num" w:pos="6480"/>
+        </w:tabs>
+        <w:ind w:left="6480" w:hanging="360"/>
+      </w:pPr>
+      <w:rPr>
+        <w:rFonts w:ascii="Wingdings" w:hAnsi="Wingdings" w:hint="default"/>
+        <w:sz w:val="20"/>
+      </w:rPr>
+    </w:lvl>
+  </w:abstractNum>
+  <w:abstractNum w:abstractNumId="14" w15:restartNumberingAfterBreak="0">
     <w:nsid w:val="7C841B31"/>
     <w:multiLevelType w:val="multilevel"/>
     <w:tmpl w:val="CB400C76"/>
@@ -5233,26 +7358,202 @@
       </w:rPr>
     </w:lvl>
   </w:abstractNum>
+  <w:abstractNum w:abstractNumId="15" w15:restartNumberingAfterBreak="0">
+    <w:nsid w:val="7EF97437"/>
+    <w:multiLevelType w:val="multilevel"/>
+    <w:tmpl w:val="6AFCA212"/>
+    <w:lvl w:ilvl="0">
+      <w:start w:val="1"/>
+      <w:numFmt w:val="bullet"/>
+      <w:lvlText w:val=""/>
+      <w:lvlJc w:val="left"/>
+      <w:pPr>
+        <w:tabs>
+          <w:tab w:val="num" w:pos="720"/>
+        </w:tabs>
+        <w:ind w:left="720" w:hanging="360"/>
+      </w:pPr>
+      <w:rPr>
+        <w:rFonts w:ascii="Symbol" w:hAnsi="Symbol" w:hint="default"/>
+        <w:sz w:val="20"/>
+      </w:rPr>
+    </w:lvl>
+    <w:lvl w:ilvl="1" w:tentative="1">
+      <w:start w:val="1"/>
+      <w:numFmt w:val="bullet"/>
+      <w:lvlText w:val="o"/>
+      <w:lvlJc w:val="left"/>
+      <w:pPr>
+        <w:tabs>
+          <w:tab w:val="num" w:pos="1440"/>
+        </w:tabs>
+        <w:ind w:left="1440" w:hanging="360"/>
+      </w:pPr>
+      <w:rPr>
+        <w:rFonts w:ascii="Courier New" w:hAnsi="Courier New" w:hint="default"/>
+        <w:sz w:val="20"/>
+      </w:rPr>
+    </w:lvl>
+    <w:lvl w:ilvl="2" w:tentative="1">
+      <w:start w:val="1"/>
+      <w:numFmt w:val="bullet"/>
+      <w:lvlText w:val=""/>
+      <w:lvlJc w:val="left"/>
+      <w:pPr>
+        <w:tabs>
+          <w:tab w:val="num" w:pos="2160"/>
+        </w:tabs>
+        <w:ind w:left="2160" w:hanging="360"/>
+      </w:pPr>
+      <w:rPr>
+        <w:rFonts w:ascii="Wingdings" w:hAnsi="Wingdings" w:hint="default"/>
+        <w:sz w:val="20"/>
+      </w:rPr>
+    </w:lvl>
+    <w:lvl w:ilvl="3" w:tentative="1">
+      <w:start w:val="1"/>
+      <w:numFmt w:val="bullet"/>
+      <w:lvlText w:val=""/>
+      <w:lvlJc w:val="left"/>
+      <w:pPr>
+        <w:tabs>
+          <w:tab w:val="num" w:pos="2880"/>
+        </w:tabs>
+        <w:ind w:left="2880" w:hanging="360"/>
+      </w:pPr>
+      <w:rPr>
+        <w:rFonts w:ascii="Wingdings" w:hAnsi="Wingdings" w:hint="default"/>
+        <w:sz w:val="20"/>
+      </w:rPr>
+    </w:lvl>
+    <w:lvl w:ilvl="4" w:tentative="1">
+      <w:start w:val="1"/>
+      <w:numFmt w:val="bullet"/>
+      <w:lvlText w:val=""/>
+      <w:lvlJc w:val="left"/>
+      <w:pPr>
+        <w:tabs>
+          <w:tab w:val="num" w:pos="3600"/>
+        </w:tabs>
+        <w:ind w:left="3600" w:hanging="360"/>
+      </w:pPr>
+      <w:rPr>
+        <w:rFonts w:ascii="Wingdings" w:hAnsi="Wingdings" w:hint="default"/>
+        <w:sz w:val="20"/>
+      </w:rPr>
+    </w:lvl>
+    <w:lvl w:ilvl="5" w:tentative="1">
+      <w:start w:val="1"/>
+      <w:numFmt w:val="bullet"/>
+      <w:lvlText w:val=""/>
+      <w:lvlJc w:val="left"/>
+      <w:pPr>
+        <w:tabs>
+          <w:tab w:val="num" w:pos="4320"/>
+        </w:tabs>
+        <w:ind w:left="4320" w:hanging="360"/>
+      </w:pPr>
+      <w:rPr>
+        <w:rFonts w:ascii="Wingdings" w:hAnsi="Wingdings" w:hint="default"/>
+        <w:sz w:val="20"/>
+      </w:rPr>
+    </w:lvl>
+    <w:lvl w:ilvl="6" w:tentative="1">
+      <w:start w:val="1"/>
+      <w:numFmt w:val="bullet"/>
+      <w:lvlText w:val=""/>
+      <w:lvlJc w:val="left"/>
+      <w:pPr>
+        <w:tabs>
+          <w:tab w:val="num" w:pos="5040"/>
+        </w:tabs>
+        <w:ind w:left="5040" w:hanging="360"/>
+      </w:pPr>
+      <w:rPr>
+        <w:rFonts w:ascii="Wingdings" w:hAnsi="Wingdings" w:hint="default"/>
+        <w:sz w:val="20"/>
+      </w:rPr>
+    </w:lvl>
+    <w:lvl w:ilvl="7" w:tentative="1">
+      <w:start w:val="1"/>
+      <w:numFmt w:val="bullet"/>
+      <w:lvlText w:val=""/>
+      <w:lvlJc w:val="left"/>
+      <w:pPr>
+        <w:tabs>
+          <w:tab w:val="num" w:pos="5760"/>
+        </w:tabs>
+        <w:ind w:left="5760" w:hanging="360"/>
+      </w:pPr>
+      <w:rPr>
+        <w:rFonts w:ascii="Wingdings" w:hAnsi="Wingdings" w:hint="default"/>
+        <w:sz w:val="20"/>
+      </w:rPr>
+    </w:lvl>
+    <w:lvl w:ilvl="8" w:tentative="1">
+      <w:start w:val="1"/>
+      <w:numFmt w:val="bullet"/>
+      <w:lvlText w:val=""/>
+      <w:lvlJc w:val="left"/>
+      <w:pPr>
+        <w:tabs>
+          <w:tab w:val="num" w:pos="6480"/>
+        </w:tabs>
+        <w:ind w:left="6480" w:hanging="360"/>
+      </w:pPr>
+      <w:rPr>
+        <w:rFonts w:ascii="Wingdings" w:hAnsi="Wingdings" w:hint="default"/>
+        <w:sz w:val="20"/>
+      </w:rPr>
+    </w:lvl>
+  </w:abstractNum>
   <w:num w:numId="1" w16cid:durableId="335615415">
+    <w:abstractNumId w:val="6"/>
+  </w:num>
+  <w:num w:numId="2" w16cid:durableId="1442188638">
+    <w:abstractNumId w:val="7"/>
+  </w:num>
+  <w:num w:numId="3" w16cid:durableId="587353815">
+    <w:abstractNumId w:val="14"/>
+  </w:num>
+  <w:num w:numId="4" w16cid:durableId="926889287">
+    <w:abstractNumId w:val="9"/>
+  </w:num>
+  <w:num w:numId="5" w16cid:durableId="1712918202">
+    <w:abstractNumId w:val="2"/>
+  </w:num>
+  <w:num w:numId="6" w16cid:durableId="1638874673">
+    <w:abstractNumId w:val="5"/>
+  </w:num>
+  <w:num w:numId="7" w16cid:durableId="1336494691">
+    <w:abstractNumId w:val="1"/>
+  </w:num>
+  <w:num w:numId="8" w16cid:durableId="647899568">
+    <w:abstractNumId w:val="12"/>
+  </w:num>
+  <w:num w:numId="9" w16cid:durableId="1597445357">
+    <w:abstractNumId w:val="0"/>
+  </w:num>
+  <w:num w:numId="10" w16cid:durableId="104663614">
+    <w:abstractNumId w:val="15"/>
+  </w:num>
+  <w:num w:numId="11" w16cid:durableId="131681570">
     <w:abstractNumId w:val="3"/>
   </w:num>
-  <w:num w:numId="2" w16cid:durableId="1442188638">
+  <w:num w:numId="12" w16cid:durableId="1555121536">
+    <w:abstractNumId w:val="8"/>
+  </w:num>
+  <w:num w:numId="13" w16cid:durableId="303775442">
+    <w:abstractNumId w:val="13"/>
+  </w:num>
+  <w:num w:numId="14" w16cid:durableId="400754453">
     <w:abstractNumId w:val="4"/>
   </w:num>
-  <w:num w:numId="3" w16cid:durableId="587353815">
-    <w:abstractNumId w:val="6"/>
+  <w:num w:numId="15" w16cid:durableId="42872433">
+    <w:abstractNumId w:val="11"/>
   </w:num>
-  <w:num w:numId="4" w16cid:durableId="926889287">
-    <w:abstractNumId w:val="5"/>
-  </w:num>
-  <w:num w:numId="5" w16cid:durableId="1712918202">
-    <w:abstractNumId w:val="1"/>
-  </w:num>
-  <w:num w:numId="6" w16cid:durableId="1638874673">
-    <w:abstractNumId w:val="2"/>
-  </w:num>
-  <w:num w:numId="7" w16cid:durableId="1336494691">
-    <w:abstractNumId w:val="0"/>
+  <w:num w:numId="16" w16cid:durableId="1994603313">
+    <w:abstractNumId w:val="10"/>
   </w:num>
 </w:numbering>
 </file>

</xml_diff>